<commit_message>
Small change in the the flowchart logic of playing and score
</commit_message>
<xml_diff>
--- a/Logic Design/Game Score and Playing Logic.docx
+++ b/Logic Design/Game Score and Playing Logic.docx
@@ -10,7 +10,1019 @@
         <mc:AlternateContent>
           <mc:Choice Requires="wps">
             <w:drawing>
-              <wp:anchor distT="45720" distB="45720" distL="114300" distR="114300" simplePos="0" relativeHeight="251759616" behindDoc="0" locked="0" layoutInCell="1" allowOverlap="1" wp14:anchorId="557261BF" wp14:editId="0C48CD35">
+              <wp:anchor distT="0" distB="0" distL="114300" distR="114300" simplePos="0" relativeHeight="251783168" behindDoc="0" locked="0" layoutInCell="1" allowOverlap="1" wp14:anchorId="1DE5860C" wp14:editId="238EF003">
+                <wp:simplePos x="0" y="0"/>
+                <wp:positionH relativeFrom="margin">
+                  <wp:posOffset>5722620</wp:posOffset>
+                </wp:positionH>
+                <wp:positionV relativeFrom="paragraph">
+                  <wp:posOffset>3596639</wp:posOffset>
+                </wp:positionV>
+                <wp:extent cx="220980" cy="52705"/>
+                <wp:effectExtent l="0" t="57150" r="26670" b="42545"/>
+                <wp:wrapNone/>
+                <wp:docPr id="162499141" name="Straight Arrow Connector 2"/>
+                <wp:cNvGraphicFramePr/>
+                <a:graphic xmlns:a="http://schemas.openxmlformats.org/drawingml/2006/main">
+                  <a:graphicData uri="http://schemas.microsoft.com/office/word/2010/wordprocessingShape">
+                    <wps:wsp>
+                      <wps:cNvCnPr/>
+                      <wps:spPr>
+                        <a:xfrm flipV="1">
+                          <a:off x="0" y="0"/>
+                          <a:ext cx="220980" cy="52705"/>
+                        </a:xfrm>
+                        <a:prstGeom prst="straightConnector1">
+                          <a:avLst/>
+                        </a:prstGeom>
+                        <a:ln>
+                          <a:tailEnd type="triangle"/>
+                        </a:ln>
+                      </wps:spPr>
+                      <wps:style>
+                        <a:lnRef idx="3">
+                          <a:schemeClr val="accent1"/>
+                        </a:lnRef>
+                        <a:fillRef idx="0">
+                          <a:schemeClr val="accent1"/>
+                        </a:fillRef>
+                        <a:effectRef idx="2">
+                          <a:schemeClr val="accent1"/>
+                        </a:effectRef>
+                        <a:fontRef idx="minor">
+                          <a:schemeClr val="tx1"/>
+                        </a:fontRef>
+                      </wps:style>
+                      <wps:bodyPr/>
+                    </wps:wsp>
+                  </a:graphicData>
+                </a:graphic>
+                <wp14:sizeRelH relativeFrom="margin">
+                  <wp14:pctWidth>0</wp14:pctWidth>
+                </wp14:sizeRelH>
+                <wp14:sizeRelV relativeFrom="margin">
+                  <wp14:pctHeight>0</wp14:pctHeight>
+                </wp14:sizeRelV>
+              </wp:anchor>
+            </w:drawing>
+          </mc:Choice>
+          <mc:Fallback>
+            <w:pict>
+              <v:shapetype w14:anchorId="783253D6" id="_x0000_t32" coordsize="21600,21600" o:spt="32" o:oned="t" path="m,l21600,21600e" filled="f">
+                <v:path arrowok="t" fillok="f" o:connecttype="none"/>
+                <o:lock v:ext="edit" shapetype="t"/>
+              </v:shapetype>
+              <v:shape id="Straight Arrow Connector 2" o:spid="_x0000_s1026" type="#_x0000_t32" style="position:absolute;margin-left:450.6pt;margin-top:283.2pt;width:17.4pt;height:4.15pt;flip:y;z-index:251783168;visibility:visible;mso-wrap-style:square;mso-width-percent:0;mso-height-percent:0;mso-wrap-distance-left:9pt;mso-wrap-distance-top:0;mso-wrap-distance-right:9pt;mso-wrap-distance-bottom:0;mso-position-horizontal:absolute;mso-position-horizontal-relative:margin;mso-position-vertical:absolute;mso-position-vertical-relative:text;mso-width-percent:0;mso-height-percent:0;mso-width-relative:margin;mso-height-relative:margin" o:gfxdata="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" strokecolor="#4472c4 [3204]" strokeweight="1.5pt">
+                <v:stroke endarrow="block" joinstyle="miter"/>
+                <w10:wrap anchorx="margin"/>
+              </v:shape>
+            </w:pict>
+          </mc:Fallback>
+        </mc:AlternateContent>
+      </w:r>
+      <w:r>
+        <w:rPr>
+          <w:noProof/>
+        </w:rPr>
+        <mc:AlternateContent>
+          <mc:Choice Requires="wps">
+            <w:drawing>
+              <wp:anchor distT="0" distB="0" distL="114300" distR="114300" simplePos="0" relativeHeight="251781120" behindDoc="0" locked="0" layoutInCell="1" allowOverlap="1" wp14:anchorId="2B52C169" wp14:editId="722F116B">
+                <wp:simplePos x="0" y="0"/>
+                <wp:positionH relativeFrom="margin">
+                  <wp:posOffset>5768340</wp:posOffset>
+                </wp:positionH>
+                <wp:positionV relativeFrom="paragraph">
+                  <wp:posOffset>4800599</wp:posOffset>
+                </wp:positionV>
+                <wp:extent cx="160020" cy="67946"/>
+                <wp:effectExtent l="0" t="38100" r="49530" b="27305"/>
+                <wp:wrapNone/>
+                <wp:docPr id="640609252" name="Straight Arrow Connector 2"/>
+                <wp:cNvGraphicFramePr/>
+                <a:graphic xmlns:a="http://schemas.openxmlformats.org/drawingml/2006/main">
+                  <a:graphicData uri="http://schemas.microsoft.com/office/word/2010/wordprocessingShape">
+                    <wps:wsp>
+                      <wps:cNvCnPr/>
+                      <wps:spPr>
+                        <a:xfrm flipV="1">
+                          <a:off x="0" y="0"/>
+                          <a:ext cx="160020" cy="67946"/>
+                        </a:xfrm>
+                        <a:prstGeom prst="straightConnector1">
+                          <a:avLst/>
+                        </a:prstGeom>
+                        <a:ln>
+                          <a:tailEnd type="triangle"/>
+                        </a:ln>
+                      </wps:spPr>
+                      <wps:style>
+                        <a:lnRef idx="3">
+                          <a:schemeClr val="accent1"/>
+                        </a:lnRef>
+                        <a:fillRef idx="0">
+                          <a:schemeClr val="accent1"/>
+                        </a:fillRef>
+                        <a:effectRef idx="2">
+                          <a:schemeClr val="accent1"/>
+                        </a:effectRef>
+                        <a:fontRef idx="minor">
+                          <a:schemeClr val="tx1"/>
+                        </a:fontRef>
+                      </wps:style>
+                      <wps:bodyPr/>
+                    </wps:wsp>
+                  </a:graphicData>
+                </a:graphic>
+                <wp14:sizeRelH relativeFrom="margin">
+                  <wp14:pctWidth>0</wp14:pctWidth>
+                </wp14:sizeRelH>
+                <wp14:sizeRelV relativeFrom="margin">
+                  <wp14:pctHeight>0</wp14:pctHeight>
+                </wp14:sizeRelV>
+              </wp:anchor>
+            </w:drawing>
+          </mc:Choice>
+          <mc:Fallback>
+            <w:pict>
+              <v:shape w14:anchorId="745136FA" id="Straight Arrow Connector 2" o:spid="_x0000_s1026" type="#_x0000_t32" style="position:absolute;margin-left:454.2pt;margin-top:378pt;width:12.6pt;height:5.35pt;flip:y;z-index:251781120;visibility:visible;mso-wrap-style:square;mso-width-percent:0;mso-height-percent:0;mso-wrap-distance-left:9pt;mso-wrap-distance-top:0;mso-wrap-distance-right:9pt;mso-wrap-distance-bottom:0;mso-position-horizontal:absolute;mso-position-horizontal-relative:margin;mso-position-vertical:absolute;mso-position-vertical-relative:text;mso-width-percent:0;mso-height-percent:0;mso-width-relative:margin;mso-height-relative:margin" o:gfxdata="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" strokecolor="#4472c4 [3204]" strokeweight="1.5pt">
+                <v:stroke endarrow="block" joinstyle="miter"/>
+                <w10:wrap anchorx="margin"/>
+              </v:shape>
+            </w:pict>
+          </mc:Fallback>
+        </mc:AlternateContent>
+      </w:r>
+      <w:r>
+        <w:rPr>
+          <w:noProof/>
+        </w:rPr>
+        <mc:AlternateContent>
+          <mc:Choice Requires="wps">
+            <w:drawing>
+              <wp:anchor distT="45720" distB="45720" distL="114300" distR="114300" simplePos="0" relativeHeight="251779072" behindDoc="0" locked="0" layoutInCell="1" allowOverlap="1" wp14:anchorId="3659EF61" wp14:editId="05192F43">
+                <wp:simplePos x="0" y="0"/>
+                <wp:positionH relativeFrom="column">
+                  <wp:posOffset>5532120</wp:posOffset>
+                </wp:positionH>
+                <wp:positionV relativeFrom="paragraph">
+                  <wp:posOffset>4472940</wp:posOffset>
+                </wp:positionV>
+                <wp:extent cx="373380" cy="289560"/>
+                <wp:effectExtent l="0" t="0" r="26670" b="15240"/>
+                <wp:wrapSquare wrapText="bothSides"/>
+                <wp:docPr id="381525549" name="Text Box 2"/>
+                <wp:cNvGraphicFramePr>
+                  <a:graphicFrameLocks xmlns:a="http://schemas.openxmlformats.org/drawingml/2006/main"/>
+                </wp:cNvGraphicFramePr>
+                <a:graphic xmlns:a="http://schemas.openxmlformats.org/drawingml/2006/main">
+                  <a:graphicData uri="http://schemas.microsoft.com/office/word/2010/wordprocessingShape">
+                    <wps:wsp>
+                      <wps:cNvSpPr txBox="1">
+                        <a:spLocks noChangeArrowheads="1"/>
+                      </wps:cNvSpPr>
+                      <wps:spPr bwMode="auto">
+                        <a:xfrm>
+                          <a:off x="0" y="0"/>
+                          <a:ext cx="373380" cy="289560"/>
+                        </a:xfrm>
+                        <a:prstGeom prst="rect">
+                          <a:avLst/>
+                        </a:prstGeom>
+                        <a:solidFill>
+                          <a:srgbClr val="FFFFFF"/>
+                        </a:solidFill>
+                        <a:ln w="9525">
+                          <a:solidFill>
+                            <a:srgbClr val="000000"/>
+                          </a:solidFill>
+                          <a:miter lim="800000"/>
+                          <a:headEnd/>
+                          <a:tailEnd/>
+                        </a:ln>
+                      </wps:spPr>
+                      <wps:txbx>
+                        <w:txbxContent>
+                          <w:p>
+                            <w:pPr>
+                              <w:rPr>
+                                <w:lang w:val="en-US"/>
+                              </w:rPr>
+                            </w:pPr>
+                            <w:r>
+                              <w:rPr>
+                                <w:lang w:val="en-US"/>
+                              </w:rPr>
+                              <w:t>No</w:t>
+                            </w:r>
+                          </w:p>
+                        </w:txbxContent>
+                      </wps:txbx>
+                      <wps:bodyPr rot="0" vert="horz" wrap="square" lIns="91440" tIns="45720" rIns="91440" bIns="45720" anchor="t" anchorCtr="0">
+                        <a:noAutofit/>
+                      </wps:bodyPr>
+                    </wps:wsp>
+                  </a:graphicData>
+                </a:graphic>
+                <wp14:sizeRelH relativeFrom="margin">
+                  <wp14:pctWidth>0</wp14:pctWidth>
+                </wp14:sizeRelH>
+                <wp14:sizeRelV relativeFrom="margin">
+                  <wp14:pctHeight>0</wp14:pctHeight>
+                </wp14:sizeRelV>
+              </wp:anchor>
+            </w:drawing>
+          </mc:Choice>
+          <mc:Fallback>
+            <w:pict>
+              <v:shapetype w14:anchorId="3659EF61" id="_x0000_t202" coordsize="21600,21600" o:spt="202" path="m,l,21600r21600,l21600,xe">
+                <v:stroke joinstyle="miter"/>
+                <v:path gradientshapeok="t" o:connecttype="rect"/>
+              </v:shapetype>
+              <v:shape id="Text Box 2" o:spid="_x0000_s1026" type="#_x0000_t202" style="position:absolute;margin-left:435.6pt;margin-top:352.2pt;width:29.4pt;height:22.8pt;z-index:251779072;visibility:visible;mso-wrap-style:square;mso-width-percent:0;mso-height-percent:0;mso-wrap-distance-left:9pt;mso-wrap-distance-top:3.6pt;mso-wrap-distance-right:9pt;mso-wrap-distance-bottom:3.6pt;mso-position-horizontal:absolute;mso-position-horizontal-relative:text;mso-position-vertical:absolute;mso-position-vertical-relative:text;mso-width-percent:0;mso-height-percent:0;mso-width-relative:margin;mso-height-relative:margin;v-text-anchor:top" o:gfxdata="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">
+                <v:textbox>
+                  <w:txbxContent>
+                    <w:p>
+                      <w:pPr>
+                        <w:rPr>
+                          <w:lang w:val="en-US"/>
+                        </w:rPr>
+                      </w:pPr>
+                      <w:r>
+                        <w:rPr>
+                          <w:lang w:val="en-US"/>
+                        </w:rPr>
+                        <w:t>No</w:t>
+                      </w:r>
+                    </w:p>
+                  </w:txbxContent>
+                </v:textbox>
+                <w10:wrap type="square"/>
+              </v:shape>
+            </w:pict>
+          </mc:Fallback>
+        </mc:AlternateContent>
+      </w:r>
+      <w:r>
+        <w:rPr>
+          <w:noProof/>
+        </w:rPr>
+        <mc:AlternateContent>
+          <mc:Choice Requires="wps">
+            <w:drawing>
+              <wp:anchor distT="45720" distB="45720" distL="114300" distR="114300" simplePos="0" relativeHeight="251777024" behindDoc="0" locked="0" layoutInCell="1" allowOverlap="1" wp14:anchorId="60247CA0" wp14:editId="4937A3F7">
+                <wp:simplePos x="0" y="0"/>
+                <wp:positionH relativeFrom="column">
+                  <wp:posOffset>5520690</wp:posOffset>
+                </wp:positionH>
+                <wp:positionV relativeFrom="paragraph">
+                  <wp:posOffset>3810000</wp:posOffset>
+                </wp:positionV>
+                <wp:extent cx="396240" cy="304800"/>
+                <wp:effectExtent l="0" t="0" r="22860" b="19050"/>
+                <wp:wrapSquare wrapText="bothSides"/>
+                <wp:docPr id="2033646214" name="Text Box 2"/>
+                <wp:cNvGraphicFramePr>
+                  <a:graphicFrameLocks xmlns:a="http://schemas.openxmlformats.org/drawingml/2006/main"/>
+                </wp:cNvGraphicFramePr>
+                <a:graphic xmlns:a="http://schemas.openxmlformats.org/drawingml/2006/main">
+                  <a:graphicData uri="http://schemas.microsoft.com/office/word/2010/wordprocessingShape">
+                    <wps:wsp>
+                      <wps:cNvSpPr txBox="1">
+                        <a:spLocks noChangeArrowheads="1"/>
+                      </wps:cNvSpPr>
+                      <wps:spPr bwMode="auto">
+                        <a:xfrm>
+                          <a:off x="0" y="0"/>
+                          <a:ext cx="396240" cy="304800"/>
+                        </a:xfrm>
+                        <a:prstGeom prst="rect">
+                          <a:avLst/>
+                        </a:prstGeom>
+                        <a:solidFill>
+                          <a:srgbClr val="FFFFFF"/>
+                        </a:solidFill>
+                        <a:ln w="9525">
+                          <a:solidFill>
+                            <a:srgbClr val="000000"/>
+                          </a:solidFill>
+                          <a:miter lim="800000"/>
+                          <a:headEnd/>
+                          <a:tailEnd/>
+                        </a:ln>
+                      </wps:spPr>
+                      <wps:txbx>
+                        <w:txbxContent>
+                          <w:p>
+                            <w:pPr>
+                              <w:rPr>
+                                <w:lang w:val="en-US"/>
+                              </w:rPr>
+                            </w:pPr>
+                            <w:r>
+                              <w:rPr>
+                                <w:lang w:val="en-US"/>
+                              </w:rPr>
+                              <w:t>Yes</w:t>
+                            </w:r>
+                          </w:p>
+                        </w:txbxContent>
+                      </wps:txbx>
+                      <wps:bodyPr rot="0" vert="horz" wrap="square" lIns="91440" tIns="45720" rIns="91440" bIns="45720" anchor="t" anchorCtr="0">
+                        <a:noAutofit/>
+                      </wps:bodyPr>
+                    </wps:wsp>
+                  </a:graphicData>
+                </a:graphic>
+                <wp14:sizeRelH relativeFrom="margin">
+                  <wp14:pctWidth>0</wp14:pctWidth>
+                </wp14:sizeRelH>
+                <wp14:sizeRelV relativeFrom="margin">
+                  <wp14:pctHeight>0</wp14:pctHeight>
+                </wp14:sizeRelV>
+              </wp:anchor>
+            </w:drawing>
+          </mc:Choice>
+          <mc:Fallback>
+            <w:pict>
+              <v:shape w14:anchorId="60247CA0" id="_x0000_s1027" type="#_x0000_t202" style="position:absolute;margin-left:434.7pt;margin-top:300pt;width:31.2pt;height:24pt;z-index:251777024;visibility:visible;mso-wrap-style:square;mso-width-percent:0;mso-height-percent:0;mso-wrap-distance-left:9pt;mso-wrap-distance-top:3.6pt;mso-wrap-distance-right:9pt;mso-wrap-distance-bottom:3.6pt;mso-position-horizontal:absolute;mso-position-horizontal-relative:text;mso-position-vertical:absolute;mso-position-vertical-relative:text;mso-width-percent:0;mso-height-percent:0;mso-width-relative:margin;mso-height-relative:margin;v-text-anchor:top" o:gfxdata="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">
+                <v:textbox>
+                  <w:txbxContent>
+                    <w:p>
+                      <w:pPr>
+                        <w:rPr>
+                          <w:lang w:val="en-US"/>
+                        </w:rPr>
+                      </w:pPr>
+                      <w:r>
+                        <w:rPr>
+                          <w:lang w:val="en-US"/>
+                        </w:rPr>
+                        <w:t>Yes</w:t>
+                      </w:r>
+                    </w:p>
+                  </w:txbxContent>
+                </v:textbox>
+                <w10:wrap type="square"/>
+              </v:shape>
+            </w:pict>
+          </mc:Fallback>
+        </mc:AlternateContent>
+      </w:r>
+      <w:r>
+        <w:rPr>
+          <w:noProof/>
+        </w:rPr>
+        <mc:AlternateContent>
+          <mc:Choice Requires="wps">
+            <w:drawing>
+              <wp:anchor distT="0" distB="0" distL="114300" distR="114300" simplePos="0" relativeHeight="251774976" behindDoc="0" locked="0" layoutInCell="1" allowOverlap="1" wp14:anchorId="693735CC" wp14:editId="769A1611">
+                <wp:simplePos x="0" y="0"/>
+                <wp:positionH relativeFrom="margin">
+                  <wp:posOffset>5410200</wp:posOffset>
+                </wp:positionH>
+                <wp:positionV relativeFrom="paragraph">
+                  <wp:posOffset>4632960</wp:posOffset>
+                </wp:positionV>
+                <wp:extent cx="45720" cy="144780"/>
+                <wp:effectExtent l="38100" t="0" r="49530" b="64770"/>
+                <wp:wrapNone/>
+                <wp:docPr id="1504523351" name="Straight Arrow Connector 2"/>
+                <wp:cNvGraphicFramePr/>
+                <a:graphic xmlns:a="http://schemas.openxmlformats.org/drawingml/2006/main">
+                  <a:graphicData uri="http://schemas.microsoft.com/office/word/2010/wordprocessingShape">
+                    <wps:wsp>
+                      <wps:cNvCnPr/>
+                      <wps:spPr>
+                        <a:xfrm>
+                          <a:off x="0" y="0"/>
+                          <a:ext cx="45720" cy="144780"/>
+                        </a:xfrm>
+                        <a:prstGeom prst="straightConnector1">
+                          <a:avLst/>
+                        </a:prstGeom>
+                        <a:ln>
+                          <a:tailEnd type="triangle"/>
+                        </a:ln>
+                      </wps:spPr>
+                      <wps:style>
+                        <a:lnRef idx="3">
+                          <a:schemeClr val="accent1"/>
+                        </a:lnRef>
+                        <a:fillRef idx="0">
+                          <a:schemeClr val="accent1"/>
+                        </a:fillRef>
+                        <a:effectRef idx="2">
+                          <a:schemeClr val="accent1"/>
+                        </a:effectRef>
+                        <a:fontRef idx="minor">
+                          <a:schemeClr val="tx1"/>
+                        </a:fontRef>
+                      </wps:style>
+                      <wps:bodyPr/>
+                    </wps:wsp>
+                  </a:graphicData>
+                </a:graphic>
+                <wp14:sizeRelH relativeFrom="margin">
+                  <wp14:pctWidth>0</wp14:pctWidth>
+                </wp14:sizeRelH>
+                <wp14:sizeRelV relativeFrom="margin">
+                  <wp14:pctHeight>0</wp14:pctHeight>
+                </wp14:sizeRelV>
+              </wp:anchor>
+            </w:drawing>
+          </mc:Choice>
+          <mc:Fallback>
+            <w:pict>
+              <v:shape w14:anchorId="43FA7203" id="Straight Arrow Connector 2" o:spid="_x0000_s1026" type="#_x0000_t32" style="position:absolute;margin-left:426pt;margin-top:364.8pt;width:3.6pt;height:11.4pt;z-index:251774976;visibility:visible;mso-wrap-style:square;mso-width-percent:0;mso-height-percent:0;mso-wrap-distance-left:9pt;mso-wrap-distance-top:0;mso-wrap-distance-right:9pt;mso-wrap-distance-bottom:0;mso-position-horizontal:absolute;mso-position-horizontal-relative:margin;mso-position-vertical:absolute;mso-position-vertical-relative:text;mso-width-percent:0;mso-height-percent:0;mso-width-relative:margin;mso-height-relative:margin" o:gfxdata="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" strokecolor="#4472c4 [3204]" strokeweight="1.5pt">
+                <v:stroke endarrow="block" joinstyle="miter"/>
+                <w10:wrap anchorx="margin"/>
+              </v:shape>
+            </w:pict>
+          </mc:Fallback>
+        </mc:AlternateContent>
+      </w:r>
+      <w:r>
+        <w:rPr>
+          <w:noProof/>
+        </w:rPr>
+        <mc:AlternateContent>
+          <mc:Choice Requires="wps">
+            <w:drawing>
+              <wp:anchor distT="0" distB="0" distL="114300" distR="114300" simplePos="0" relativeHeight="251772928" behindDoc="0" locked="0" layoutInCell="1" allowOverlap="1" wp14:anchorId="7F2D35B7" wp14:editId="104D7421">
+                <wp:simplePos x="0" y="0"/>
+                <wp:positionH relativeFrom="margin">
+                  <wp:posOffset>5414010</wp:posOffset>
+                </wp:positionH>
+                <wp:positionV relativeFrom="paragraph">
+                  <wp:posOffset>3764279</wp:posOffset>
+                </wp:positionV>
+                <wp:extent cx="64770" cy="243840"/>
+                <wp:effectExtent l="57150" t="38100" r="30480" b="22860"/>
+                <wp:wrapNone/>
+                <wp:docPr id="116968084" name="Straight Arrow Connector 2"/>
+                <wp:cNvGraphicFramePr/>
+                <a:graphic xmlns:a="http://schemas.openxmlformats.org/drawingml/2006/main">
+                  <a:graphicData uri="http://schemas.microsoft.com/office/word/2010/wordprocessingShape">
+                    <wps:wsp>
+                      <wps:cNvCnPr/>
+                      <wps:spPr>
+                        <a:xfrm flipH="1" flipV="1">
+                          <a:off x="0" y="0"/>
+                          <a:ext cx="64770" cy="243840"/>
+                        </a:xfrm>
+                        <a:prstGeom prst="straightConnector1">
+                          <a:avLst/>
+                        </a:prstGeom>
+                        <a:ln>
+                          <a:tailEnd type="triangle"/>
+                        </a:ln>
+                      </wps:spPr>
+                      <wps:style>
+                        <a:lnRef idx="3">
+                          <a:schemeClr val="accent1"/>
+                        </a:lnRef>
+                        <a:fillRef idx="0">
+                          <a:schemeClr val="accent1"/>
+                        </a:fillRef>
+                        <a:effectRef idx="2">
+                          <a:schemeClr val="accent1"/>
+                        </a:effectRef>
+                        <a:fontRef idx="minor">
+                          <a:schemeClr val="tx1"/>
+                        </a:fontRef>
+                      </wps:style>
+                      <wps:bodyPr/>
+                    </wps:wsp>
+                  </a:graphicData>
+                </a:graphic>
+                <wp14:sizeRelH relativeFrom="margin">
+                  <wp14:pctWidth>0</wp14:pctWidth>
+                </wp14:sizeRelH>
+                <wp14:sizeRelV relativeFrom="margin">
+                  <wp14:pctHeight>0</wp14:pctHeight>
+                </wp14:sizeRelV>
+              </wp:anchor>
+            </w:drawing>
+          </mc:Choice>
+          <mc:Fallback>
+            <w:pict>
+              <v:shape w14:anchorId="36BF980C" id="Straight Arrow Connector 2" o:spid="_x0000_s1026" type="#_x0000_t32" style="position:absolute;margin-left:426.3pt;margin-top:296.4pt;width:5.1pt;height:19.2pt;flip:x y;z-index:251772928;visibility:visible;mso-wrap-style:square;mso-width-percent:0;mso-height-percent:0;mso-wrap-distance-left:9pt;mso-wrap-distance-top:0;mso-wrap-distance-right:9pt;mso-wrap-distance-bottom:0;mso-position-horizontal:absolute;mso-position-horizontal-relative:margin;mso-position-vertical:absolute;mso-position-vertical-relative:text;mso-width-percent:0;mso-height-percent:0;mso-width-relative:margin;mso-height-relative:margin" o:gfxdata="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" strokecolor="#4472c4 [3204]" strokeweight="1.5pt">
+                <v:stroke endarrow="block" joinstyle="miter"/>
+                <w10:wrap anchorx="margin"/>
+              </v:shape>
+            </w:pict>
+          </mc:Fallback>
+        </mc:AlternateContent>
+      </w:r>
+      <w:r>
+        <w:rPr>
+          <w:noProof/>
+        </w:rPr>
+        <mc:AlternateContent>
+          <mc:Choice Requires="wps">
+            <w:drawing>
+              <wp:anchor distT="0" distB="0" distL="114300" distR="114300" simplePos="0" relativeHeight="251768832" behindDoc="0" locked="0" layoutInCell="1" allowOverlap="1" wp14:anchorId="194106EE" wp14:editId="79499260">
+                <wp:simplePos x="0" y="0"/>
+                <wp:positionH relativeFrom="margin">
+                  <wp:posOffset>5060950</wp:posOffset>
+                </wp:positionH>
+                <wp:positionV relativeFrom="paragraph">
+                  <wp:posOffset>3573780</wp:posOffset>
+                </wp:positionV>
+                <wp:extent cx="670560" cy="209550"/>
+                <wp:effectExtent l="0" t="0" r="15240" b="19050"/>
+                <wp:wrapNone/>
+                <wp:docPr id="1899408737" name="Rectangle 7"/>
+                <wp:cNvGraphicFramePr/>
+                <a:graphic xmlns:a="http://schemas.openxmlformats.org/drawingml/2006/main">
+                  <a:graphicData uri="http://schemas.microsoft.com/office/word/2010/wordprocessingShape">
+                    <wps:wsp>
+                      <wps:cNvSpPr/>
+                      <wps:spPr>
+                        <a:xfrm>
+                          <a:off x="0" y="0"/>
+                          <a:ext cx="670560" cy="209550"/>
+                        </a:xfrm>
+                        <a:prstGeom prst="rect">
+                          <a:avLst/>
+                        </a:prstGeom>
+                      </wps:spPr>
+                      <wps:style>
+                        <a:lnRef idx="2">
+                          <a:schemeClr val="accent1">
+                            <a:shade val="15000"/>
+                          </a:schemeClr>
+                        </a:lnRef>
+                        <a:fillRef idx="1">
+                          <a:schemeClr val="accent1"/>
+                        </a:fillRef>
+                        <a:effectRef idx="0">
+                          <a:schemeClr val="accent1"/>
+                        </a:effectRef>
+                        <a:fontRef idx="minor">
+                          <a:schemeClr val="lt1"/>
+                        </a:fontRef>
+                      </wps:style>
+                      <wps:txbx>
+                        <w:txbxContent>
+                          <w:p>
+                            <w:pPr>
+                              <w:rPr>
+                                <w:sz w:val="16"/>
+                                <w:szCs w:val="16"/>
+                                <w:lang w:val="en-US"/>
+                              </w:rPr>
+                            </w:pPr>
+                            <w:r>
+                              <w:rPr>
+                                <w:sz w:val="16"/>
+                                <w:szCs w:val="16"/>
+                                <w:lang w:val="en-US"/>
+                              </w:rPr>
+                              <w:t>Score</w:t>
+                            </w:r>
+                            <w:r>
+                              <w:rPr>
+                                <w:sz w:val="16"/>
+                                <w:szCs w:val="16"/>
+                                <w:lang w:val="en-US"/>
+                              </w:rPr>
+                              <w:t>-=5</w:t>
+                            </w:r>
+                          </w:p>
+                        </w:txbxContent>
+                      </wps:txbx>
+                      <wps:bodyPr rot="0" spcFirstLastPara="0" vertOverflow="overflow" horzOverflow="overflow" vert="horz" wrap="square" lIns="91440" tIns="45720" rIns="91440" bIns="45720" numCol="1" spcCol="0" rtlCol="0" fromWordArt="0" anchor="ctr" anchorCtr="0" forceAA="0" compatLnSpc="1">
+                        <a:prstTxWarp prst="textNoShape">
+                          <a:avLst/>
+                        </a:prstTxWarp>
+                        <a:noAutofit/>
+                      </wps:bodyPr>
+                    </wps:wsp>
+                  </a:graphicData>
+                </a:graphic>
+                <wp14:sizeRelH relativeFrom="margin">
+                  <wp14:pctWidth>0</wp14:pctWidth>
+                </wp14:sizeRelH>
+                <wp14:sizeRelV relativeFrom="margin">
+                  <wp14:pctHeight>0</wp14:pctHeight>
+                </wp14:sizeRelV>
+              </wp:anchor>
+            </w:drawing>
+          </mc:Choice>
+          <mc:Fallback>
+            <w:pict>
+              <v:rect w14:anchorId="194106EE" id="Rectangle 7" o:spid="_x0000_s1028" style="position:absolute;margin-left:398.5pt;margin-top:281.4pt;width:52.8pt;height:16.5pt;z-index:251768832;visibility:visible;mso-wrap-style:square;mso-width-percent:0;mso-height-percent:0;mso-wrap-distance-left:9pt;mso-wrap-distance-top:0;mso-wrap-distance-right:9pt;mso-wrap-distance-bottom:0;mso-position-horizontal:absolute;mso-position-horizontal-relative:margin;mso-position-vertical:absolute;mso-position-vertical-relative:text;mso-width-percent:0;mso-height-percent:0;mso-width-relative:margin;mso-height-relative:margin;v-text-anchor:middle" o:gfxdata="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" fillcolor="#4472c4 [3204]" strokecolor="#09101d [484]" strokeweight="1pt">
+                <v:textbox>
+                  <w:txbxContent>
+                    <w:p>
+                      <w:pPr>
+                        <w:rPr>
+                          <w:sz w:val="16"/>
+                          <w:szCs w:val="16"/>
+                          <w:lang w:val="en-US"/>
+                        </w:rPr>
+                      </w:pPr>
+                      <w:r>
+                        <w:rPr>
+                          <w:sz w:val="16"/>
+                          <w:szCs w:val="16"/>
+                          <w:lang w:val="en-US"/>
+                        </w:rPr>
+                        <w:t>Score</w:t>
+                      </w:r>
+                      <w:r>
+                        <w:rPr>
+                          <w:sz w:val="16"/>
+                          <w:szCs w:val="16"/>
+                          <w:lang w:val="en-US"/>
+                        </w:rPr>
+                        <w:t>-=5</w:t>
+                      </w:r>
+                    </w:p>
+                  </w:txbxContent>
+                </v:textbox>
+                <w10:wrap anchorx="margin"/>
+              </v:rect>
+            </w:pict>
+          </mc:Fallback>
+        </mc:AlternateContent>
+      </w:r>
+      <w:r>
+        <w:rPr>
+          <w:noProof/>
+        </w:rPr>
+        <mc:AlternateContent>
+          <mc:Choice Requires="wps">
+            <w:drawing>
+              <wp:anchor distT="0" distB="0" distL="114300" distR="114300" simplePos="0" relativeHeight="251725824" behindDoc="0" locked="0" layoutInCell="1" allowOverlap="1" wp14:anchorId="4F2EBE03" wp14:editId="5EC37F0E">
+                <wp:simplePos x="0" y="0"/>
+                <wp:positionH relativeFrom="margin">
+                  <wp:posOffset>5099050</wp:posOffset>
+                </wp:positionH>
+                <wp:positionV relativeFrom="paragraph">
+                  <wp:posOffset>4777740</wp:posOffset>
+                </wp:positionV>
+                <wp:extent cx="670560" cy="209550"/>
+                <wp:effectExtent l="0" t="0" r="15240" b="19050"/>
+                <wp:wrapNone/>
+                <wp:docPr id="1028840536" name="Rectangle 7"/>
+                <wp:cNvGraphicFramePr/>
+                <a:graphic xmlns:a="http://schemas.openxmlformats.org/drawingml/2006/main">
+                  <a:graphicData uri="http://schemas.microsoft.com/office/word/2010/wordprocessingShape">
+                    <wps:wsp>
+                      <wps:cNvSpPr/>
+                      <wps:spPr>
+                        <a:xfrm>
+                          <a:off x="0" y="0"/>
+                          <a:ext cx="670560" cy="209550"/>
+                        </a:xfrm>
+                        <a:prstGeom prst="rect">
+                          <a:avLst/>
+                        </a:prstGeom>
+                      </wps:spPr>
+                      <wps:style>
+                        <a:lnRef idx="2">
+                          <a:schemeClr val="accent1">
+                            <a:shade val="15000"/>
+                          </a:schemeClr>
+                        </a:lnRef>
+                        <a:fillRef idx="1">
+                          <a:schemeClr val="accent1"/>
+                        </a:fillRef>
+                        <a:effectRef idx="0">
+                          <a:schemeClr val="accent1"/>
+                        </a:effectRef>
+                        <a:fontRef idx="minor">
+                          <a:schemeClr val="lt1"/>
+                        </a:fontRef>
+                      </wps:style>
+                      <wps:txbx>
+                        <w:txbxContent>
+                          <w:p>
+                            <w:pPr>
+                              <w:rPr>
+                                <w:sz w:val="16"/>
+                                <w:szCs w:val="16"/>
+                                <w:lang w:val="en-US"/>
+                              </w:rPr>
+                            </w:pPr>
+                            <w:r>
+                              <w:rPr>
+                                <w:sz w:val="16"/>
+                                <w:szCs w:val="16"/>
+                                <w:lang w:val="en-US"/>
+                              </w:rPr>
+                              <w:t>Score+=10</w:t>
+                            </w:r>
+                          </w:p>
+                        </w:txbxContent>
+                      </wps:txbx>
+                      <wps:bodyPr rot="0" spcFirstLastPara="0" vertOverflow="overflow" horzOverflow="overflow" vert="horz" wrap="square" lIns="91440" tIns="45720" rIns="91440" bIns="45720" numCol="1" spcCol="0" rtlCol="0" fromWordArt="0" anchor="ctr" anchorCtr="0" forceAA="0" compatLnSpc="1">
+                        <a:prstTxWarp prst="textNoShape">
+                          <a:avLst/>
+                        </a:prstTxWarp>
+                        <a:noAutofit/>
+                      </wps:bodyPr>
+                    </wps:wsp>
+                  </a:graphicData>
+                </a:graphic>
+                <wp14:sizeRelH relativeFrom="margin">
+                  <wp14:pctWidth>0</wp14:pctWidth>
+                </wp14:sizeRelH>
+                <wp14:sizeRelV relativeFrom="margin">
+                  <wp14:pctHeight>0</wp14:pctHeight>
+                </wp14:sizeRelV>
+              </wp:anchor>
+            </w:drawing>
+          </mc:Choice>
+          <mc:Fallback>
+            <w:pict>
+              <v:rect w14:anchorId="4F2EBE03" id="_x0000_s1029" style="position:absolute;margin-left:401.5pt;margin-top:376.2pt;width:52.8pt;height:16.5pt;z-index:251725824;visibility:visible;mso-wrap-style:square;mso-width-percent:0;mso-height-percent:0;mso-wrap-distance-left:9pt;mso-wrap-distance-top:0;mso-wrap-distance-right:9pt;mso-wrap-distance-bottom:0;mso-position-horizontal:absolute;mso-position-horizontal-relative:margin;mso-position-vertical:absolute;mso-position-vertical-relative:text;mso-width-percent:0;mso-height-percent:0;mso-width-relative:margin;mso-height-relative:margin;v-text-anchor:middle" o:gfxdata="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" fillcolor="#4472c4 [3204]" strokecolor="#09101d [484]" strokeweight="1pt">
+                <v:textbox>
+                  <w:txbxContent>
+                    <w:p>
+                      <w:pPr>
+                        <w:rPr>
+                          <w:sz w:val="16"/>
+                          <w:szCs w:val="16"/>
+                          <w:lang w:val="en-US"/>
+                        </w:rPr>
+                      </w:pPr>
+                      <w:r>
+                        <w:rPr>
+                          <w:sz w:val="16"/>
+                          <w:szCs w:val="16"/>
+                          <w:lang w:val="en-US"/>
+                        </w:rPr>
+                        <w:t>Score+=10</w:t>
+                      </w:r>
+                    </w:p>
+                  </w:txbxContent>
+                </v:textbox>
+                <w10:wrap anchorx="margin"/>
+              </v:rect>
+            </w:pict>
+          </mc:Fallback>
+        </mc:AlternateContent>
+      </w:r>
+      <w:r>
+        <w:rPr>
+          <w:noProof/>
+        </w:rPr>
+        <mc:AlternateContent>
+          <mc:Choice Requires="wps">
+            <w:drawing>
+              <wp:anchor distT="0" distB="0" distL="114300" distR="114300" simplePos="0" relativeHeight="251770880" behindDoc="0" locked="0" layoutInCell="1" allowOverlap="1" wp14:anchorId="1718C299" wp14:editId="0CEE12B5">
+                <wp:simplePos x="0" y="0"/>
+                <wp:positionH relativeFrom="margin">
+                  <wp:posOffset>5033010</wp:posOffset>
+                </wp:positionH>
+                <wp:positionV relativeFrom="paragraph">
+                  <wp:posOffset>3935730</wp:posOffset>
+                </wp:positionV>
+                <wp:extent cx="792480" cy="697230"/>
+                <wp:effectExtent l="19050" t="19050" r="26670" b="45720"/>
+                <wp:wrapNone/>
+                <wp:docPr id="299028157" name="Flowchart: Decision 4"/>
+                <wp:cNvGraphicFramePr/>
+                <a:graphic xmlns:a="http://schemas.openxmlformats.org/drawingml/2006/main">
+                  <a:graphicData uri="http://schemas.microsoft.com/office/word/2010/wordprocessingShape">
+                    <wps:wsp>
+                      <wps:cNvSpPr/>
+                      <wps:spPr>
+                        <a:xfrm>
+                          <a:off x="0" y="0"/>
+                          <a:ext cx="792480" cy="697230"/>
+                        </a:xfrm>
+                        <a:prstGeom prst="flowChartDecision">
+                          <a:avLst/>
+                        </a:prstGeom>
+                      </wps:spPr>
+                      <wps:style>
+                        <a:lnRef idx="2">
+                          <a:schemeClr val="accent1">
+                            <a:shade val="15000"/>
+                          </a:schemeClr>
+                        </a:lnRef>
+                        <a:fillRef idx="1">
+                          <a:schemeClr val="accent1"/>
+                        </a:fillRef>
+                        <a:effectRef idx="0">
+                          <a:schemeClr val="accent1"/>
+                        </a:effectRef>
+                        <a:fontRef idx="minor">
+                          <a:schemeClr val="lt1"/>
+                        </a:fontRef>
+                      </wps:style>
+                      <wps:txbx>
+                        <w:txbxContent>
+                          <w:p>
+                            <w:pPr>
+                              <w:rPr>
+                                <w:sz w:val="16"/>
+                                <w:szCs w:val="16"/>
+                                <w:lang w:val="en-US"/>
+                              </w:rPr>
+                            </w:pPr>
+                            <w:proofErr w:type="gramStart"/>
+                            <w:r>
+                              <w:rPr>
+                                <w:sz w:val="16"/>
+                                <w:szCs w:val="16"/>
+                                <w:lang w:val="en-US"/>
+                              </w:rPr>
+                              <w:t>Digit!=</w:t>
+                            </w:r>
+                            <w:proofErr w:type="gramEnd"/>
+                            <w:r>
+                              <w:rPr>
+                                <w:sz w:val="16"/>
+                                <w:szCs w:val="16"/>
+                                <w:lang w:val="en-US"/>
+                              </w:rPr>
+                              <w:t>0</w:t>
+                            </w:r>
+                          </w:p>
+                        </w:txbxContent>
+                      </wps:txbx>
+                      <wps:bodyPr rot="0" spcFirstLastPara="0" vertOverflow="overflow" horzOverflow="overflow" vert="horz" wrap="square" lIns="91440" tIns="45720" rIns="91440" bIns="45720" numCol="1" spcCol="0" rtlCol="0" fromWordArt="0" anchor="ctr" anchorCtr="0" forceAA="0" compatLnSpc="1">
+                        <a:prstTxWarp prst="textNoShape">
+                          <a:avLst/>
+                        </a:prstTxWarp>
+                        <a:noAutofit/>
+                      </wps:bodyPr>
+                    </wps:wsp>
+                  </a:graphicData>
+                </a:graphic>
+                <wp14:sizeRelH relativeFrom="margin">
+                  <wp14:pctWidth>0</wp14:pctWidth>
+                </wp14:sizeRelH>
+                <wp14:sizeRelV relativeFrom="margin">
+                  <wp14:pctHeight>0</wp14:pctHeight>
+                </wp14:sizeRelV>
+              </wp:anchor>
+            </w:drawing>
+          </mc:Choice>
+          <mc:Fallback>
+            <w:pict>
+              <v:shapetype w14:anchorId="1718C299" id="_x0000_t110" coordsize="21600,21600" o:spt="110" path="m10800,l,10800,10800,21600,21600,10800xe">
+                <v:stroke joinstyle="miter"/>
+                <v:path gradientshapeok="t" o:connecttype="rect" textboxrect="5400,5400,16200,16200"/>
+              </v:shapetype>
+              <v:shape id="Flowchart: Decision 4" o:spid="_x0000_s1030" type="#_x0000_t110" style="position:absolute;margin-left:396.3pt;margin-top:309.9pt;width:62.4pt;height:54.9pt;z-index:251770880;visibility:visible;mso-wrap-style:square;mso-width-percent:0;mso-height-percent:0;mso-wrap-distance-left:9pt;mso-wrap-distance-top:0;mso-wrap-distance-right:9pt;mso-wrap-distance-bottom:0;mso-position-horizontal:absolute;mso-position-horizontal-relative:margin;mso-position-vertical:absolute;mso-position-vertical-relative:text;mso-width-percent:0;mso-height-percent:0;mso-width-relative:margin;mso-height-relative:margin;v-text-anchor:middle" o:gfxdata="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" fillcolor="#4472c4 [3204]" strokecolor="#09101d [484]" strokeweight="1pt">
+                <v:textbox>
+                  <w:txbxContent>
+                    <w:p>
+                      <w:pPr>
+                        <w:rPr>
+                          <w:sz w:val="16"/>
+                          <w:szCs w:val="16"/>
+                          <w:lang w:val="en-US"/>
+                        </w:rPr>
+                      </w:pPr>
+                      <w:proofErr w:type="gramStart"/>
+                      <w:r>
+                        <w:rPr>
+                          <w:sz w:val="16"/>
+                          <w:szCs w:val="16"/>
+                          <w:lang w:val="en-US"/>
+                        </w:rPr>
+                        <w:t>Digit!=</w:t>
+                      </w:r>
+                      <w:proofErr w:type="gramEnd"/>
+                      <w:r>
+                        <w:rPr>
+                          <w:sz w:val="16"/>
+                          <w:szCs w:val="16"/>
+                          <w:lang w:val="en-US"/>
+                        </w:rPr>
+                        <w:t>0</w:t>
+                      </w:r>
+                    </w:p>
+                  </w:txbxContent>
+                </v:textbox>
+                <w10:wrap anchorx="margin"/>
+              </v:shape>
+            </w:pict>
+          </mc:Fallback>
+        </mc:AlternateContent>
+      </w:r>
+      <w:r>
+        <w:rPr>
+          <w:noProof/>
+        </w:rPr>
+        <mc:AlternateContent>
+          <mc:Choice Requires="wps">
+            <w:drawing>
+              <wp:anchor distT="45720" distB="45720" distL="114300" distR="114300" simplePos="0" relativeHeight="251762688" behindDoc="0" locked="0" layoutInCell="1" allowOverlap="1" wp14:anchorId="67043CB2" wp14:editId="24505C55">
+                <wp:simplePos x="0" y="0"/>
+                <wp:positionH relativeFrom="column">
+                  <wp:posOffset>4572000</wp:posOffset>
+                </wp:positionH>
+                <wp:positionV relativeFrom="paragraph">
+                  <wp:posOffset>3832860</wp:posOffset>
+                </wp:positionV>
+                <wp:extent cx="396240" cy="304800"/>
+                <wp:effectExtent l="0" t="0" r="22860" b="19050"/>
+                <wp:wrapSquare wrapText="bothSides"/>
+                <wp:docPr id="1057418955" name="Text Box 2"/>
+                <wp:cNvGraphicFramePr>
+                  <a:graphicFrameLocks xmlns:a="http://schemas.openxmlformats.org/drawingml/2006/main"/>
+                </wp:cNvGraphicFramePr>
+                <a:graphic xmlns:a="http://schemas.openxmlformats.org/drawingml/2006/main">
+                  <a:graphicData uri="http://schemas.microsoft.com/office/word/2010/wordprocessingShape">
+                    <wps:wsp>
+                      <wps:cNvSpPr txBox="1">
+                        <a:spLocks noChangeArrowheads="1"/>
+                      </wps:cNvSpPr>
+                      <wps:spPr bwMode="auto">
+                        <a:xfrm>
+                          <a:off x="0" y="0"/>
+                          <a:ext cx="396240" cy="304800"/>
+                        </a:xfrm>
+                        <a:prstGeom prst="rect">
+                          <a:avLst/>
+                        </a:prstGeom>
+                        <a:solidFill>
+                          <a:srgbClr val="FFFFFF"/>
+                        </a:solidFill>
+                        <a:ln w="9525">
+                          <a:solidFill>
+                            <a:srgbClr val="000000"/>
+                          </a:solidFill>
+                          <a:miter lim="800000"/>
+                          <a:headEnd/>
+                          <a:tailEnd/>
+                        </a:ln>
+                      </wps:spPr>
+                      <wps:txbx>
+                        <w:txbxContent>
+                          <w:p>
+                            <w:pPr>
+                              <w:rPr>
+                                <w:lang w:val="en-US"/>
+                              </w:rPr>
+                            </w:pPr>
+                            <w:r>
+                              <w:rPr>
+                                <w:lang w:val="en-US"/>
+                              </w:rPr>
+                              <w:t>Yes</w:t>
+                            </w:r>
+                          </w:p>
+                        </w:txbxContent>
+                      </wps:txbx>
+                      <wps:bodyPr rot="0" vert="horz" wrap="square" lIns="91440" tIns="45720" rIns="91440" bIns="45720" anchor="t" anchorCtr="0">
+                        <a:noAutofit/>
+                      </wps:bodyPr>
+                    </wps:wsp>
+                  </a:graphicData>
+                </a:graphic>
+                <wp14:sizeRelH relativeFrom="margin">
+                  <wp14:pctWidth>0</wp14:pctWidth>
+                </wp14:sizeRelH>
+                <wp14:sizeRelV relativeFrom="margin">
+                  <wp14:pctHeight>0</wp14:pctHeight>
+                </wp14:sizeRelV>
+              </wp:anchor>
+            </w:drawing>
+          </mc:Choice>
+          <mc:Fallback>
+            <w:pict>
+              <v:shape w14:anchorId="67043CB2" id="_x0000_s1031" type="#_x0000_t202" style="position:absolute;margin-left:5in;margin-top:301.8pt;width:31.2pt;height:24pt;z-index:251762688;visibility:visible;mso-wrap-style:square;mso-width-percent:0;mso-height-percent:0;mso-wrap-distance-left:9pt;mso-wrap-distance-top:3.6pt;mso-wrap-distance-right:9pt;mso-wrap-distance-bottom:3.6pt;mso-position-horizontal:absolute;mso-position-horizontal-relative:text;mso-position-vertical:absolute;mso-position-vertical-relative:text;mso-width-percent:0;mso-height-percent:0;mso-width-relative:margin;mso-height-relative:margin;v-text-anchor:top" o:gfxdata="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">
+                <v:textbox>
+                  <w:txbxContent>
+                    <w:p>
+                      <w:pPr>
+                        <w:rPr>
+                          <w:lang w:val="en-US"/>
+                        </w:rPr>
+                      </w:pPr>
+                      <w:r>
+                        <w:rPr>
+                          <w:lang w:val="en-US"/>
+                        </w:rPr>
+                        <w:t>Yes</w:t>
+                      </w:r>
+                    </w:p>
+                  </w:txbxContent>
+                </v:textbox>
+                <w10:wrap type="square"/>
+              </v:shape>
+            </w:pict>
+          </mc:Fallback>
+        </mc:AlternateContent>
+      </w:r>
+      <w:r>
+        <w:rPr>
+          <w:noProof/>
+        </w:rPr>
+        <mc:AlternateContent>
+          <mc:Choice Requires="wps">
+            <w:drawing>
+              <wp:anchor distT="45720" distB="45720" distL="114300" distR="114300" simplePos="0" relativeHeight="251759616" behindDoc="0" locked="0" layoutInCell="1" allowOverlap="1" wp14:anchorId="557261BF" wp14:editId="39F2F3A8">
                 <wp:simplePos x="0" y="0"/>
                 <wp:positionH relativeFrom="column">
                   <wp:posOffset>1798320</wp:posOffset>
@@ -85,11 +1097,7 @@
           </mc:Choice>
           <mc:Fallback>
             <w:pict>
-              <v:shapetype w14:anchorId="557261BF" id="_x0000_t202" coordsize="21600,21600" o:spt="202" path="m,l,21600r21600,l21600,xe">
-                <v:stroke joinstyle="miter"/>
-                <v:path gradientshapeok="t" o:connecttype="rect"/>
-              </v:shapetype>
-              <v:shape id="Text Box 2" o:spid="_x0000_s1026" type="#_x0000_t202" style="position:absolute;margin-left:141.6pt;margin-top:263.4pt;width:29.4pt;height:22.8pt;z-index:251759616;visibility:visible;mso-wrap-style:square;mso-width-percent:0;mso-height-percent:0;mso-wrap-distance-left:9pt;mso-wrap-distance-top:3.6pt;mso-wrap-distance-right:9pt;mso-wrap-distance-bottom:3.6pt;mso-position-horizontal:absolute;mso-position-horizontal-relative:text;mso-position-vertical:absolute;mso-position-vertical-relative:text;mso-width-percent:0;mso-height-percent:0;mso-width-relative:margin;mso-height-relative:margin;v-text-anchor:top" o:gfxdata="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">
+              <v:shape w14:anchorId="557261BF" id="_x0000_s1032" type="#_x0000_t202" style="position:absolute;margin-left:141.6pt;margin-top:263.4pt;width:29.4pt;height:22.8pt;z-index:251759616;visibility:visible;mso-wrap-style:square;mso-width-percent:0;mso-height-percent:0;mso-wrap-distance-left:9pt;mso-wrap-distance-top:3.6pt;mso-wrap-distance-right:9pt;mso-wrap-distance-bottom:3.6pt;mso-position-horizontal:absolute;mso-position-horizontal-relative:text;mso-position-vertical:absolute;mso-position-vertical-relative:text;mso-width-percent:0;mso-height-percent:0;mso-width-relative:margin;mso-height-relative:margin;v-text-anchor:top" o:gfxdata="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">
                 <v:textbox>
                   <w:txbxContent>
                     <w:p>
@@ -120,7 +1128,7 @@
         <mc:AlternateContent>
           <mc:Choice Requires="wps">
             <w:drawing>
-              <wp:anchor distT="45720" distB="45720" distL="114300" distR="114300" simplePos="0" relativeHeight="251766784" behindDoc="0" locked="0" layoutInCell="1" allowOverlap="1" wp14:anchorId="15768AC4" wp14:editId="17D6DFFA">
+              <wp:anchor distT="45720" distB="45720" distL="114300" distR="114300" simplePos="0" relativeHeight="251766784" behindDoc="0" locked="0" layoutInCell="1" allowOverlap="1" wp14:anchorId="15768AC4" wp14:editId="3A671CE8">
                 <wp:simplePos x="0" y="0"/>
                 <wp:positionH relativeFrom="column">
                   <wp:posOffset>3985260</wp:posOffset>
@@ -195,7 +1203,7 @@
           </mc:Choice>
           <mc:Fallback>
             <w:pict>
-              <v:shape w14:anchorId="15768AC4" id="_x0000_s1027" type="#_x0000_t202" style="position:absolute;margin-left:313.8pt;margin-top:363pt;width:29.4pt;height:22.8pt;z-index:251766784;visibility:visible;mso-wrap-style:square;mso-width-percent:0;mso-height-percent:0;mso-wrap-distance-left:9pt;mso-wrap-distance-top:3.6pt;mso-wrap-distance-right:9pt;mso-wrap-distance-bottom:3.6pt;mso-position-horizontal:absolute;mso-position-horizontal-relative:text;mso-position-vertical:absolute;mso-position-vertical-relative:text;mso-width-percent:0;mso-height-percent:0;mso-width-relative:margin;mso-height-relative:margin;v-text-anchor:top" o:gfxdata="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">
+              <v:shape w14:anchorId="15768AC4" id="_x0000_s1033" type="#_x0000_t202" style="position:absolute;margin-left:313.8pt;margin-top:363pt;width:29.4pt;height:22.8pt;z-index:251766784;visibility:visible;mso-wrap-style:square;mso-width-percent:0;mso-height-percent:0;mso-wrap-distance-left:9pt;mso-wrap-distance-top:3.6pt;mso-wrap-distance-right:9pt;mso-wrap-distance-bottom:3.6pt;mso-position-horizontal:absolute;mso-position-horizontal-relative:text;mso-position-vertical:absolute;mso-position-vertical-relative:text;mso-width-percent:0;mso-height-percent:0;mso-width-relative:margin;mso-height-relative:margin;v-text-anchor:top" o:gfxdata="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">
                 <v:textbox>
                   <w:txbxContent>
                     <w:p>
@@ -226,7 +1234,7 @@
         <mc:AlternateContent>
           <mc:Choice Requires="wps">
             <w:drawing>
-              <wp:anchor distT="45720" distB="45720" distL="114300" distR="114300" simplePos="0" relativeHeight="251764736" behindDoc="0" locked="0" layoutInCell="1" allowOverlap="1" wp14:anchorId="0912B59D" wp14:editId="16979164">
+              <wp:anchor distT="45720" distB="45720" distL="114300" distR="114300" simplePos="0" relativeHeight="251764736" behindDoc="0" locked="0" layoutInCell="1" allowOverlap="1" wp14:anchorId="0912B59D" wp14:editId="20CCB332">
                 <wp:simplePos x="0" y="0"/>
                 <wp:positionH relativeFrom="column">
                   <wp:posOffset>3962400</wp:posOffset>
@@ -301,7 +1309,7 @@
           </mc:Choice>
           <mc:Fallback>
             <w:pict>
-              <v:shape w14:anchorId="0912B59D" id="_x0000_s1028" type="#_x0000_t202" style="position:absolute;margin-left:312pt;margin-top:289.8pt;width:29.4pt;height:22.8pt;z-index:251764736;visibility:visible;mso-wrap-style:square;mso-width-percent:0;mso-height-percent:0;mso-wrap-distance-left:9pt;mso-wrap-distance-top:3.6pt;mso-wrap-distance-right:9pt;mso-wrap-distance-bottom:3.6pt;mso-position-horizontal:absolute;mso-position-horizontal-relative:text;mso-position-vertical:absolute;mso-position-vertical-relative:text;mso-width-percent:0;mso-height-percent:0;mso-width-relative:margin;mso-height-relative:margin;v-text-anchor:top" o:gfxdata="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">
+              <v:shape w14:anchorId="0912B59D" id="_x0000_s1034" type="#_x0000_t202" style="position:absolute;margin-left:312pt;margin-top:289.8pt;width:29.4pt;height:22.8pt;z-index:251764736;visibility:visible;mso-wrap-style:square;mso-width-percent:0;mso-height-percent:0;mso-wrap-distance-left:9pt;mso-wrap-distance-top:3.6pt;mso-wrap-distance-right:9pt;mso-wrap-distance-bottom:3.6pt;mso-position-horizontal:absolute;mso-position-horizontal-relative:text;mso-position-vertical:absolute;mso-position-vertical-relative:text;mso-width-percent:0;mso-height-percent:0;mso-width-relative:margin;mso-height-relative:margin;v-text-anchor:top" o:gfxdata="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">
                 <v:textbox>
                   <w:txbxContent>
                     <w:p>
@@ -332,113 +1340,7 @@
         <mc:AlternateContent>
           <mc:Choice Requires="wps">
             <w:drawing>
-              <wp:anchor distT="45720" distB="45720" distL="114300" distR="114300" simplePos="0" relativeHeight="251762688" behindDoc="0" locked="0" layoutInCell="1" allowOverlap="1" wp14:anchorId="67043CB2" wp14:editId="30AB2E2C">
-                <wp:simplePos x="0" y="0"/>
-                <wp:positionH relativeFrom="column">
-                  <wp:posOffset>4960620</wp:posOffset>
-                </wp:positionH>
-                <wp:positionV relativeFrom="paragraph">
-                  <wp:posOffset>3867150</wp:posOffset>
-                </wp:positionV>
-                <wp:extent cx="411480" cy="289560"/>
-                <wp:effectExtent l="0" t="0" r="26670" b="15240"/>
-                <wp:wrapSquare wrapText="bothSides"/>
-                <wp:docPr id="1057418955" name="Text Box 2"/>
-                <wp:cNvGraphicFramePr>
-                  <a:graphicFrameLocks xmlns:a="http://schemas.openxmlformats.org/drawingml/2006/main"/>
-                </wp:cNvGraphicFramePr>
-                <a:graphic xmlns:a="http://schemas.openxmlformats.org/drawingml/2006/main">
-                  <a:graphicData uri="http://schemas.microsoft.com/office/word/2010/wordprocessingShape">
-                    <wps:wsp>
-                      <wps:cNvSpPr txBox="1">
-                        <a:spLocks noChangeArrowheads="1"/>
-                      </wps:cNvSpPr>
-                      <wps:spPr bwMode="auto">
-                        <a:xfrm>
-                          <a:off x="0" y="0"/>
-                          <a:ext cx="411480" cy="289560"/>
-                        </a:xfrm>
-                        <a:prstGeom prst="rect">
-                          <a:avLst/>
-                        </a:prstGeom>
-                        <a:solidFill>
-                          <a:srgbClr val="FFFFFF"/>
-                        </a:solidFill>
-                        <a:ln w="9525">
-                          <a:solidFill>
-                            <a:srgbClr val="000000"/>
-                          </a:solidFill>
-                          <a:miter lim="800000"/>
-                          <a:headEnd/>
-                          <a:tailEnd/>
-                        </a:ln>
-                      </wps:spPr>
-                      <wps:txbx>
-                        <w:txbxContent>
-                          <w:p>
-                            <w:pPr>
-                              <w:rPr>
-                                <w:lang w:val="en-US"/>
-                              </w:rPr>
-                            </w:pPr>
-                            <w:r>
-                              <w:rPr>
-                                <w:lang w:val="en-US"/>
-                              </w:rPr>
-                              <w:t>Yes</w:t>
-                            </w:r>
-                          </w:p>
-                        </w:txbxContent>
-                      </wps:txbx>
-                      <wps:bodyPr rot="0" vert="horz" wrap="square" lIns="91440" tIns="45720" rIns="91440" bIns="45720" anchor="t" anchorCtr="0">
-                        <a:noAutofit/>
-                      </wps:bodyPr>
-                    </wps:wsp>
-                  </a:graphicData>
-                </a:graphic>
-                <wp14:sizeRelH relativeFrom="margin">
-                  <wp14:pctWidth>0</wp14:pctWidth>
-                </wp14:sizeRelH>
-                <wp14:sizeRelV relativeFrom="margin">
-                  <wp14:pctHeight>0</wp14:pctHeight>
-                </wp14:sizeRelV>
-              </wp:anchor>
-            </w:drawing>
-          </mc:Choice>
-          <mc:Fallback>
-            <w:pict>
-              <v:shape w14:anchorId="67043CB2" id="_x0000_s1029" type="#_x0000_t202" style="position:absolute;margin-left:390.6pt;margin-top:304.5pt;width:32.4pt;height:22.8pt;z-index:251762688;visibility:visible;mso-wrap-style:square;mso-width-percent:0;mso-height-percent:0;mso-wrap-distance-left:9pt;mso-wrap-distance-top:3.6pt;mso-wrap-distance-right:9pt;mso-wrap-distance-bottom:3.6pt;mso-position-horizontal:absolute;mso-position-horizontal-relative:text;mso-position-vertical:absolute;mso-position-vertical-relative:text;mso-width-percent:0;mso-height-percent:0;mso-width-relative:margin;mso-height-relative:margin;v-text-anchor:top" o:gfxdata="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">
-                <v:textbox>
-                  <w:txbxContent>
-                    <w:p>
-                      <w:pPr>
-                        <w:rPr>
-                          <w:lang w:val="en-US"/>
-                        </w:rPr>
-                      </w:pPr>
-                      <w:r>
-                        <w:rPr>
-                          <w:lang w:val="en-US"/>
-                        </w:rPr>
-                        <w:t>Yes</w:t>
-                      </w:r>
-                    </w:p>
-                  </w:txbxContent>
-                </v:textbox>
-                <w10:wrap type="square"/>
-              </v:shape>
-            </w:pict>
-          </mc:Fallback>
-        </mc:AlternateContent>
-      </w:r>
-      <w:r>
-        <w:rPr>
-          <w:noProof/>
-        </w:rPr>
-        <mc:AlternateContent>
-          <mc:Choice Requires="wps">
-            <w:drawing>
-              <wp:anchor distT="45720" distB="45720" distL="114300" distR="114300" simplePos="0" relativeHeight="251761664" behindDoc="0" locked="0" layoutInCell="1" allowOverlap="1" wp14:anchorId="49D65034" wp14:editId="3EF6A6A7">
+              <wp:anchor distT="45720" distB="45720" distL="114300" distR="114300" simplePos="0" relativeHeight="251761664" behindDoc="0" locked="0" layoutInCell="1" allowOverlap="1" wp14:anchorId="49D65034" wp14:editId="68034081">
                 <wp:simplePos x="0" y="0"/>
                 <wp:positionH relativeFrom="column">
                   <wp:posOffset>5284470</wp:posOffset>
@@ -513,7 +1415,7 @@
           </mc:Choice>
           <mc:Fallback>
             <w:pict>
-              <v:shape w14:anchorId="49D65034" id="_x0000_s1030" type="#_x0000_t202" style="position:absolute;margin-left:416.1pt;margin-top:222.3pt;width:32.4pt;height:22.8pt;z-index:251761664;visibility:visible;mso-wrap-style:square;mso-width-percent:0;mso-height-percent:0;mso-wrap-distance-left:9pt;mso-wrap-distance-top:3.6pt;mso-wrap-distance-right:9pt;mso-wrap-distance-bottom:3.6pt;mso-position-horizontal:absolute;mso-position-horizontal-relative:text;mso-position-vertical:absolute;mso-position-vertical-relative:text;mso-width-percent:0;mso-height-percent:0;mso-width-relative:margin;mso-height-relative:margin;v-text-anchor:top" o:gfxdata="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">
+              <v:shape w14:anchorId="49D65034" id="_x0000_s1035" type="#_x0000_t202" style="position:absolute;margin-left:416.1pt;margin-top:222.3pt;width:32.4pt;height:22.8pt;z-index:251761664;visibility:visible;mso-wrap-style:square;mso-width-percent:0;mso-height-percent:0;mso-wrap-distance-left:9pt;mso-wrap-distance-top:3.6pt;mso-wrap-distance-right:9pt;mso-wrap-distance-bottom:3.6pt;mso-position-horizontal:absolute;mso-position-horizontal-relative:text;mso-position-vertical:absolute;mso-position-vertical-relative:text;mso-width-percent:0;mso-height-percent:0;mso-width-relative:margin;mso-height-relative:margin;v-text-anchor:top" o:gfxdata="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">
                 <v:textbox>
                   <w:txbxContent>
                     <w:p>
@@ -544,7 +1446,7 @@
         <mc:AlternateContent>
           <mc:Choice Requires="wps">
             <w:drawing>
-              <wp:anchor distT="45720" distB="45720" distL="114300" distR="114300" simplePos="0" relativeHeight="251758592" behindDoc="0" locked="0" layoutInCell="1" allowOverlap="1" wp14:anchorId="51B5492E" wp14:editId="0369CD25">
+              <wp:anchor distT="45720" distB="45720" distL="114300" distR="114300" simplePos="0" relativeHeight="251758592" behindDoc="0" locked="0" layoutInCell="1" allowOverlap="1" wp14:anchorId="51B5492E" wp14:editId="5FCE8FAB">
                 <wp:simplePos x="0" y="0"/>
                 <wp:positionH relativeFrom="column">
                   <wp:posOffset>3009900</wp:posOffset>
@@ -619,7 +1521,7 @@
           </mc:Choice>
           <mc:Fallback>
             <w:pict>
-              <v:shape w14:anchorId="51B5492E" id="_x0000_s1031" type="#_x0000_t202" style="position:absolute;margin-left:237pt;margin-top:281.7pt;width:32.4pt;height:22.8pt;z-index:251758592;visibility:visible;mso-wrap-style:square;mso-width-percent:0;mso-height-percent:0;mso-wrap-distance-left:9pt;mso-wrap-distance-top:3.6pt;mso-wrap-distance-right:9pt;mso-wrap-distance-bottom:3.6pt;mso-position-horizontal:absolute;mso-position-horizontal-relative:text;mso-position-vertical:absolute;mso-position-vertical-relative:text;mso-width-percent:0;mso-height-percent:0;mso-width-relative:margin;mso-height-relative:margin;v-text-anchor:top" o:gfxdata="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">
+              <v:shape w14:anchorId="51B5492E" id="_x0000_s1036" type="#_x0000_t202" style="position:absolute;margin-left:237pt;margin-top:281.7pt;width:32.4pt;height:22.8pt;z-index:251758592;visibility:visible;mso-wrap-style:square;mso-width-percent:0;mso-height-percent:0;mso-wrap-distance-left:9pt;mso-wrap-distance-top:3.6pt;mso-wrap-distance-right:9pt;mso-wrap-distance-bottom:3.6pt;mso-position-horizontal:absolute;mso-position-horizontal-relative:text;mso-position-vertical:absolute;mso-position-vertical-relative:text;mso-width-percent:0;mso-height-percent:0;mso-width-relative:margin;mso-height-relative:margin;v-text-anchor:top" o:gfxdata="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">
                 <v:textbox>
                   <w:txbxContent>
                     <w:p>
@@ -650,7 +1552,7 @@
         <mc:AlternateContent>
           <mc:Choice Requires="wps">
             <w:drawing>
-              <wp:anchor distT="45720" distB="45720" distL="114300" distR="114300" simplePos="0" relativeHeight="251755520" behindDoc="0" locked="0" layoutInCell="1" allowOverlap="1" wp14:anchorId="0446FDA4" wp14:editId="25F92D26">
+              <wp:anchor distT="45720" distB="45720" distL="114300" distR="114300" simplePos="0" relativeHeight="251755520" behindDoc="0" locked="0" layoutInCell="1" allowOverlap="1" wp14:anchorId="0446FDA4" wp14:editId="126A882A">
                 <wp:simplePos x="0" y="0"/>
                 <wp:positionH relativeFrom="column">
                   <wp:posOffset>3371850</wp:posOffset>
@@ -725,7 +1627,7 @@
           </mc:Choice>
           <mc:Fallback>
             <w:pict>
-              <v:shape w14:anchorId="0446FDA4" id="_x0000_s1032" type="#_x0000_t202" style="position:absolute;margin-left:265.5pt;margin-top:142.5pt;width:32.4pt;height:22.8pt;z-index:251755520;visibility:visible;mso-wrap-style:square;mso-width-percent:0;mso-height-percent:0;mso-wrap-distance-left:9pt;mso-wrap-distance-top:3.6pt;mso-wrap-distance-right:9pt;mso-wrap-distance-bottom:3.6pt;mso-position-horizontal:absolute;mso-position-horizontal-relative:text;mso-position-vertical:absolute;mso-position-vertical-relative:text;mso-width-percent:0;mso-height-percent:0;mso-width-relative:margin;mso-height-relative:margin;v-text-anchor:top" o:gfxdata="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">
+              <v:shape w14:anchorId="0446FDA4" id="_x0000_s1037" type="#_x0000_t202" style="position:absolute;margin-left:265.5pt;margin-top:142.5pt;width:32.4pt;height:22.8pt;z-index:251755520;visibility:visible;mso-wrap-style:square;mso-width-percent:0;mso-height-percent:0;mso-wrap-distance-left:9pt;mso-wrap-distance-top:3.6pt;mso-wrap-distance-right:9pt;mso-wrap-distance-bottom:3.6pt;mso-position-horizontal:absolute;mso-position-horizontal-relative:text;mso-position-vertical:absolute;mso-position-vertical-relative:text;mso-width-percent:0;mso-height-percent:0;mso-width-relative:margin;mso-height-relative:margin;v-text-anchor:top" o:gfxdata="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">
                 <v:textbox>
                   <w:txbxContent>
                     <w:p>
@@ -756,7 +1658,7 @@
         <mc:AlternateContent>
           <mc:Choice Requires="wps">
             <w:drawing>
-              <wp:anchor distT="45720" distB="45720" distL="114300" distR="114300" simplePos="0" relativeHeight="251756544" behindDoc="0" locked="0" layoutInCell="1" allowOverlap="1" wp14:anchorId="0783FC71" wp14:editId="5748FC05">
+              <wp:anchor distT="45720" distB="45720" distL="114300" distR="114300" simplePos="0" relativeHeight="251756544" behindDoc="0" locked="0" layoutInCell="1" allowOverlap="1" wp14:anchorId="0783FC71" wp14:editId="1BF65C19">
                 <wp:simplePos x="0" y="0"/>
                 <wp:positionH relativeFrom="column">
                   <wp:posOffset>2152650</wp:posOffset>
@@ -831,7 +1733,7 @@
           </mc:Choice>
           <mc:Fallback>
             <w:pict>
-              <v:shape w14:anchorId="0783FC71" id="_x0000_s1033" type="#_x0000_t202" style="position:absolute;margin-left:169.5pt;margin-top:191.7pt;width:30.6pt;height:22.8pt;z-index:251756544;visibility:visible;mso-wrap-style:square;mso-width-percent:0;mso-height-percent:0;mso-wrap-distance-left:9pt;mso-wrap-distance-top:3.6pt;mso-wrap-distance-right:9pt;mso-wrap-distance-bottom:3.6pt;mso-position-horizontal:absolute;mso-position-horizontal-relative:text;mso-position-vertical:absolute;mso-position-vertical-relative:text;mso-width-percent:0;mso-height-percent:0;mso-width-relative:margin;mso-height-relative:margin;v-text-anchor:top" o:gfxdata="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">
+              <v:shape w14:anchorId="0783FC71" id="_x0000_s1038" type="#_x0000_t202" style="position:absolute;margin-left:169.5pt;margin-top:191.7pt;width:30.6pt;height:22.8pt;z-index:251756544;visibility:visible;mso-wrap-style:square;mso-width-percent:0;mso-height-percent:0;mso-wrap-distance-left:9pt;mso-wrap-distance-top:3.6pt;mso-wrap-distance-right:9pt;mso-wrap-distance-bottom:3.6pt;mso-position-horizontal:absolute;mso-position-horizontal-relative:text;mso-position-vertical:absolute;mso-position-vertical-relative:text;mso-width-percent:0;mso-height-percent:0;mso-width-relative:margin;mso-height-relative:margin;v-text-anchor:top" o:gfxdata="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">
                 <v:textbox>
                   <w:txbxContent>
                     <w:p>
@@ -862,7 +1764,7 @@
         <mc:AlternateContent>
           <mc:Choice Requires="wps">
             <w:drawing>
-              <wp:anchor distT="45720" distB="45720" distL="114300" distR="114300" simplePos="0" relativeHeight="251753472" behindDoc="0" locked="0" layoutInCell="1" allowOverlap="1" wp14:anchorId="2ED595F3" wp14:editId="6FA4CA94">
+              <wp:anchor distT="45720" distB="45720" distL="114300" distR="114300" simplePos="0" relativeHeight="251753472" behindDoc="0" locked="0" layoutInCell="1" allowOverlap="1" wp14:anchorId="2ED595F3" wp14:editId="5537DE55">
                 <wp:simplePos x="0" y="0"/>
                 <wp:positionH relativeFrom="column">
                   <wp:posOffset>2186940</wp:posOffset>
@@ -937,7 +1839,7 @@
           </mc:Choice>
           <mc:Fallback>
             <w:pict>
-              <v:shape w14:anchorId="2ED595F3" id="_x0000_s1034" type="#_x0000_t202" style="position:absolute;margin-left:172.2pt;margin-top:118.8pt;width:30.6pt;height:22.8pt;z-index:251753472;visibility:visible;mso-wrap-style:square;mso-width-percent:0;mso-height-percent:0;mso-wrap-distance-left:9pt;mso-wrap-distance-top:3.6pt;mso-wrap-distance-right:9pt;mso-wrap-distance-bottom:3.6pt;mso-position-horizontal:absolute;mso-position-horizontal-relative:text;mso-position-vertical:absolute;mso-position-vertical-relative:text;mso-width-percent:0;mso-height-percent:0;mso-width-relative:margin;mso-height-relative:margin;v-text-anchor:top" o:gfxdata="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">
+              <v:shape w14:anchorId="2ED595F3" id="_x0000_s1039" type="#_x0000_t202" style="position:absolute;margin-left:172.2pt;margin-top:118.8pt;width:30.6pt;height:22.8pt;z-index:251753472;visibility:visible;mso-wrap-style:square;mso-width-percent:0;mso-height-percent:0;mso-wrap-distance-left:9pt;mso-wrap-distance-top:3.6pt;mso-wrap-distance-right:9pt;mso-wrap-distance-bottom:3.6pt;mso-position-horizontal:absolute;mso-position-horizontal-relative:text;mso-position-vertical:absolute;mso-position-vertical-relative:text;mso-width-percent:0;mso-height-percent:0;mso-width-relative:margin;mso-height-relative:margin;v-text-anchor:top" o:gfxdata="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">
                 <v:textbox>
                   <w:txbxContent>
                     <w:p>
@@ -968,7 +1870,7 @@
         <mc:AlternateContent>
           <mc:Choice Requires="wps">
             <w:drawing>
-              <wp:anchor distT="45720" distB="45720" distL="114300" distR="114300" simplePos="0" relativeHeight="251751424" behindDoc="0" locked="0" layoutInCell="1" allowOverlap="1" wp14:anchorId="115CC85E" wp14:editId="4AF7A9A8">
+              <wp:anchor distT="45720" distB="45720" distL="114300" distR="114300" simplePos="0" relativeHeight="251751424" behindDoc="0" locked="0" layoutInCell="1" allowOverlap="1" wp14:anchorId="115CC85E" wp14:editId="5B594602">
                 <wp:simplePos x="0" y="0"/>
                 <wp:positionH relativeFrom="column">
                   <wp:posOffset>3406140</wp:posOffset>
@@ -1043,7 +1945,7 @@
           </mc:Choice>
           <mc:Fallback>
             <w:pict>
-              <v:shape w14:anchorId="115CC85E" id="_x0000_s1035" type="#_x0000_t202" style="position:absolute;margin-left:268.2pt;margin-top:69.6pt;width:32.4pt;height:22.8pt;z-index:251751424;visibility:visible;mso-wrap-style:square;mso-width-percent:0;mso-height-percent:0;mso-wrap-distance-left:9pt;mso-wrap-distance-top:3.6pt;mso-wrap-distance-right:9pt;mso-wrap-distance-bottom:3.6pt;mso-position-horizontal:absolute;mso-position-horizontal-relative:text;mso-position-vertical:absolute;mso-position-vertical-relative:text;mso-width-percent:0;mso-height-percent:0;mso-width-relative:margin;mso-height-relative:margin;v-text-anchor:top" o:gfxdata="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">
+              <v:shape w14:anchorId="115CC85E" id="_x0000_s1040" type="#_x0000_t202" style="position:absolute;margin-left:268.2pt;margin-top:69.6pt;width:32.4pt;height:22.8pt;z-index:251751424;visibility:visible;mso-wrap-style:square;mso-width-percent:0;mso-height-percent:0;mso-wrap-distance-left:9pt;mso-wrap-distance-top:3.6pt;mso-wrap-distance-right:9pt;mso-wrap-distance-bottom:3.6pt;mso-position-horizontal:absolute;mso-position-horizontal-relative:text;mso-position-vertical:absolute;mso-position-vertical-relative:text;mso-width-percent:0;mso-height-percent:0;mso-width-relative:margin;mso-height-relative:margin;v-text-anchor:top" o:gfxdata="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">
                 <v:textbox>
                   <w:txbxContent>
                     <w:p>
@@ -1074,7 +1976,7 @@
         <mc:AlternateContent>
           <mc:Choice Requires="wps">
             <w:drawing>
-              <wp:anchor distT="0" distB="0" distL="114300" distR="114300" simplePos="0" relativeHeight="251749376" behindDoc="0" locked="0" layoutInCell="1" allowOverlap="1" wp14:anchorId="6A44E65D" wp14:editId="58BC8D1C">
+              <wp:anchor distT="0" distB="0" distL="114300" distR="114300" simplePos="0" relativeHeight="251749376" behindDoc="0" locked="0" layoutInCell="1" allowOverlap="1" wp14:anchorId="6A44E65D" wp14:editId="0ADFA07C">
                 <wp:simplePos x="0" y="0"/>
                 <wp:positionH relativeFrom="column">
                   <wp:posOffset>5737860</wp:posOffset>
@@ -1132,11 +2034,7 @@
           </mc:Choice>
           <mc:Fallback>
             <w:pict>
-              <v:shapetype w14:anchorId="667CCD18" id="_x0000_t32" coordsize="21600,21600" o:spt="32" o:oned="t" path="m,l21600,21600e" filled="f">
-                <v:path arrowok="t" fillok="f" o:connecttype="none"/>
-                <o:lock v:ext="edit" shapetype="t"/>
-              </v:shapetype>
-              <v:shape id="Straight Arrow Connector 2" o:spid="_x0000_s1026" type="#_x0000_t32" style="position:absolute;margin-left:451.8pt;margin-top:401.4pt;width:12.6pt;height:5.35pt;flip:y;z-index:251749376;visibility:visible;mso-wrap-style:square;mso-width-percent:0;mso-height-percent:0;mso-wrap-distance-left:9pt;mso-wrap-distance-top:0;mso-wrap-distance-right:9pt;mso-wrap-distance-bottom:0;mso-position-horizontal:absolute;mso-position-horizontal-relative:text;mso-position-vertical:absolute;mso-position-vertical-relative:text;mso-width-percent:0;mso-height-percent:0;mso-width-relative:margin;mso-height-relative:margin" o:gfxdata="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" strokecolor="#4472c4 [3204]" strokeweight="1.5pt">
+              <v:shape w14:anchorId="4CC72060" id="Straight Arrow Connector 2" o:spid="_x0000_s1026" type="#_x0000_t32" style="position:absolute;margin-left:451.8pt;margin-top:401.4pt;width:12.6pt;height:5.35pt;flip:y;z-index:251749376;visibility:visible;mso-wrap-style:square;mso-width-percent:0;mso-height-percent:0;mso-wrap-distance-left:9pt;mso-wrap-distance-top:0;mso-wrap-distance-right:9pt;mso-wrap-distance-bottom:0;mso-position-horizontal:absolute;mso-position-horizontal-relative:text;mso-position-vertical:absolute;mso-position-vertical-relative:text;mso-width-percent:0;mso-height-percent:0;mso-width-relative:margin;mso-height-relative:margin" o:gfxdata="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" strokecolor="#4472c4 [3204]" strokeweight="1.5pt">
                 <v:stroke endarrow="block" joinstyle="miter"/>
               </v:shape>
             </w:pict>
@@ -1150,7 +2048,7 @@
         <mc:AlternateContent>
           <mc:Choice Requires="wps">
             <w:drawing>
-              <wp:anchor distT="0" distB="0" distL="114300" distR="114300" simplePos="0" relativeHeight="251748352" behindDoc="0" locked="0" layoutInCell="1" allowOverlap="1" wp14:anchorId="3E030277" wp14:editId="3FDB3CE9">
+              <wp:anchor distT="0" distB="0" distL="114300" distR="114300" simplePos="0" relativeHeight="251748352" behindDoc="0" locked="0" layoutInCell="1" allowOverlap="1" wp14:anchorId="3E030277" wp14:editId="401C5BC9">
                 <wp:simplePos x="0" y="0"/>
                 <wp:positionH relativeFrom="column">
                   <wp:posOffset>4968240</wp:posOffset>
@@ -1208,7 +2106,7 @@
           </mc:Choice>
           <mc:Fallback>
             <w:pict>
-              <v:shape w14:anchorId="7AC6A654" id="Straight Arrow Connector 2" o:spid="_x0000_s1026" type="#_x0000_t32" style="position:absolute;margin-left:391.2pt;margin-top:401.4pt;width:13.2pt;height:3.6pt;flip:y;z-index:251748352;visibility:visible;mso-wrap-style:square;mso-width-percent:0;mso-height-percent:0;mso-wrap-distance-left:9pt;mso-wrap-distance-top:0;mso-wrap-distance-right:9pt;mso-wrap-distance-bottom:0;mso-position-horizontal:absolute;mso-position-horizontal-relative:text;mso-position-vertical:absolute;mso-position-vertical-relative:text;mso-width-percent:0;mso-height-percent:0;mso-width-relative:margin;mso-height-relative:margin" o:gfxdata="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" strokecolor="#4472c4 [3204]" strokeweight="1.5pt">
+              <v:shape w14:anchorId="115AD9AB" id="Straight Arrow Connector 2" o:spid="_x0000_s1026" type="#_x0000_t32" style="position:absolute;margin-left:391.2pt;margin-top:401.4pt;width:13.2pt;height:3.6pt;flip:y;z-index:251748352;visibility:visible;mso-wrap-style:square;mso-width-percent:0;mso-height-percent:0;mso-wrap-distance-left:9pt;mso-wrap-distance-top:0;mso-wrap-distance-right:9pt;mso-wrap-distance-bottom:0;mso-position-horizontal:absolute;mso-position-horizontal-relative:text;mso-position-vertical:absolute;mso-position-vertical-relative:text;mso-width-percent:0;mso-height-percent:0;mso-width-relative:margin;mso-height-relative:margin" o:gfxdata="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" strokecolor="#4472c4 [3204]" strokeweight="1.5pt">
                 <v:stroke endarrow="block" joinstyle="miter"/>
               </v:shape>
             </w:pict>
@@ -1222,7 +2120,7 @@
         <mc:AlternateContent>
           <mc:Choice Requires="wps">
             <w:drawing>
-              <wp:anchor distT="0" distB="0" distL="114300" distR="114300" simplePos="0" relativeHeight="251742208" behindDoc="0" locked="0" layoutInCell="1" allowOverlap="1" wp14:anchorId="356FEFEC" wp14:editId="009D4230">
+              <wp:anchor distT="0" distB="0" distL="114300" distR="114300" simplePos="0" relativeHeight="251742208" behindDoc="0" locked="0" layoutInCell="1" allowOverlap="1" wp14:anchorId="356FEFEC" wp14:editId="1AFA0457">
                 <wp:simplePos x="0" y="0"/>
                 <wp:positionH relativeFrom="column">
                   <wp:posOffset>4983480</wp:posOffset>
@@ -1280,7 +2178,7 @@
           </mc:Choice>
           <mc:Fallback>
             <w:pict>
-              <v:shape w14:anchorId="30BCEDE5" id="Straight Arrow Connector 2" o:spid="_x0000_s1026" type="#_x0000_t32" style="position:absolute;margin-left:392.4pt;margin-top:333.3pt;width:10.2pt;height:3.6pt;flip:y;z-index:251742208;visibility:visible;mso-wrap-style:square;mso-width-percent:0;mso-height-percent:0;mso-wrap-distance-left:9pt;mso-wrap-distance-top:0;mso-wrap-distance-right:9pt;mso-wrap-distance-bottom:0;mso-position-horizontal:absolute;mso-position-horizontal-relative:text;mso-position-vertical:absolute;mso-position-vertical-relative:text;mso-width-percent:0;mso-height-percent:0;mso-width-relative:margin;mso-height-relative:margin" o:gfxdata="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" strokecolor="#4472c4 [3204]" strokeweight="1.5pt">
+              <v:shape w14:anchorId="42836A98" id="Straight Arrow Connector 2" o:spid="_x0000_s1026" type="#_x0000_t32" style="position:absolute;margin-left:392.4pt;margin-top:333.3pt;width:10.2pt;height:3.6pt;flip:y;z-index:251742208;visibility:visible;mso-wrap-style:square;mso-width-percent:0;mso-height-percent:0;mso-wrap-distance-left:9pt;mso-wrap-distance-top:0;mso-wrap-distance-right:9pt;mso-wrap-distance-bottom:0;mso-position-horizontal:absolute;mso-position-horizontal-relative:text;mso-position-vertical:absolute;mso-position-vertical-relative:text;mso-width-percent:0;mso-height-percent:0;mso-width-relative:margin;mso-height-relative:margin" o:gfxdata="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" strokecolor="#4472c4 [3204]" strokeweight="1.5pt">
                 <v:stroke endarrow="block" joinstyle="miter"/>
               </v:shape>
             </w:pict>
@@ -1294,7 +2192,7 @@
         <mc:AlternateContent>
           <mc:Choice Requires="wps">
             <w:drawing>
-              <wp:anchor distT="0" distB="0" distL="114300" distR="114300" simplePos="0" relativeHeight="251731968" behindDoc="0" locked="0" layoutInCell="1" allowOverlap="1" wp14:anchorId="0912C06D" wp14:editId="2C00D699">
+              <wp:anchor distT="0" distB="0" distL="114300" distR="114300" simplePos="0" relativeHeight="251731968" behindDoc="0" locked="0" layoutInCell="1" allowOverlap="1" wp14:anchorId="0912C06D" wp14:editId="04853AAD">
                 <wp:simplePos x="0" y="0"/>
                 <wp:positionH relativeFrom="margin">
                   <wp:posOffset>5106670</wp:posOffset>
@@ -1401,7 +2299,7 @@
           </mc:Choice>
           <mc:Fallback>
             <w:pict>
-              <v:rect w14:anchorId="0912C06D" id="Rectangle 7" o:spid="_x0000_s1036" style="position:absolute;margin-left:402.1pt;margin-top:396pt;width:52.8pt;height:16.5pt;z-index:251731968;visibility:visible;mso-wrap-style:square;mso-width-percent:0;mso-height-percent:0;mso-wrap-distance-left:9pt;mso-wrap-distance-top:0;mso-wrap-distance-right:9pt;mso-wrap-distance-bottom:0;mso-position-horizontal:absolute;mso-position-horizontal-relative:margin;mso-position-vertical:absolute;mso-position-vertical-relative:text;mso-width-percent:0;mso-height-percent:0;mso-width-relative:margin;mso-height-relative:margin;v-text-anchor:middle" o:gfxdata="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" fillcolor="#4472c4 [3204]" strokecolor="#09101d [484]" strokeweight="1pt">
+              <v:rect w14:anchorId="0912C06D" id="_x0000_s1041" style="position:absolute;margin-left:402.1pt;margin-top:396pt;width:52.8pt;height:16.5pt;z-index:251731968;visibility:visible;mso-wrap-style:square;mso-width-percent:0;mso-height-percent:0;mso-wrap-distance-left:9pt;mso-wrap-distance-top:0;mso-wrap-distance-right:9pt;mso-wrap-distance-bottom:0;mso-position-horizontal:absolute;mso-position-horizontal-relative:margin;mso-position-vertical:absolute;mso-position-vertical-relative:text;mso-width-percent:0;mso-height-percent:0;mso-width-relative:margin;mso-height-relative:margin;v-text-anchor:middle" o:gfxdata="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" fillcolor="#4472c4 [3204]" strokecolor="#09101d [484]" strokeweight="1pt">
                 <v:textbox>
                   <w:txbxContent>
                     <w:p>
@@ -1460,7 +2358,7 @@
         <mc:AlternateContent>
           <mc:Choice Requires="wps">
             <w:drawing>
-              <wp:anchor distT="0" distB="0" distL="114300" distR="114300" simplePos="0" relativeHeight="251746304" behindDoc="0" locked="0" layoutInCell="1" allowOverlap="1" wp14:anchorId="12F8623C" wp14:editId="37357709">
+              <wp:anchor distT="0" distB="0" distL="114300" distR="114300" simplePos="0" relativeHeight="251746304" behindDoc="0" locked="0" layoutInCell="1" allowOverlap="1" wp14:anchorId="12F8623C" wp14:editId="0628B3C0">
                 <wp:simplePos x="0" y="0"/>
                 <wp:positionH relativeFrom="column">
                   <wp:posOffset>4411980</wp:posOffset>
@@ -1518,7 +2416,7 @@
           </mc:Choice>
           <mc:Fallback>
             <w:pict>
-              <v:shape w14:anchorId="3EEFD0CA" id="Straight Arrow Connector 2" o:spid="_x0000_s1026" type="#_x0000_t32" style="position:absolute;margin-left:347.4pt;margin-top:363pt;width:4.8pt;height:27.6pt;z-index:251746304;visibility:visible;mso-wrap-style:square;mso-width-percent:0;mso-height-percent:0;mso-wrap-distance-left:9pt;mso-wrap-distance-top:0;mso-wrap-distance-right:9pt;mso-wrap-distance-bottom:0;mso-position-horizontal:absolute;mso-position-horizontal-relative:text;mso-position-vertical:absolute;mso-position-vertical-relative:text;mso-width-percent:0;mso-height-percent:0;mso-width-relative:margin;mso-height-relative:margin" o:gfxdata="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" strokecolor="#4472c4 [3204]" strokeweight="1.5pt">
+              <v:shape w14:anchorId="25E0F369" id="Straight Arrow Connector 2" o:spid="_x0000_s1026" type="#_x0000_t32" style="position:absolute;margin-left:347.4pt;margin-top:363pt;width:4.8pt;height:27.6pt;z-index:251746304;visibility:visible;mso-wrap-style:square;mso-width-percent:0;mso-height-percent:0;mso-wrap-distance-left:9pt;mso-wrap-distance-top:0;mso-wrap-distance-right:9pt;mso-wrap-distance-bottom:0;mso-position-horizontal:absolute;mso-position-horizontal-relative:text;mso-position-vertical:absolute;mso-position-vertical-relative:text;mso-width-percent:0;mso-height-percent:0;mso-width-relative:margin;mso-height-relative:margin" o:gfxdata="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" strokecolor="#4472c4 [3204]" strokeweight="1.5pt">
                 <v:stroke endarrow="block" joinstyle="miter"/>
               </v:shape>
             </w:pict>
@@ -1532,7 +2430,7 @@
         <mc:AlternateContent>
           <mc:Choice Requires="wps">
             <w:drawing>
-              <wp:anchor distT="0" distB="0" distL="114300" distR="114300" simplePos="0" relativeHeight="251714560" behindDoc="0" locked="0" layoutInCell="1" allowOverlap="1" wp14:anchorId="47E1B342" wp14:editId="075FE36D">
+              <wp:anchor distT="0" distB="0" distL="114300" distR="114300" simplePos="0" relativeHeight="251714560" behindDoc="0" locked="0" layoutInCell="1" allowOverlap="1" wp14:anchorId="47E1B342" wp14:editId="6284895D">
                 <wp:simplePos x="0" y="0"/>
                 <wp:positionH relativeFrom="page">
                   <wp:posOffset>4815840</wp:posOffset>
@@ -1615,7 +2513,7 @@
           </mc:Choice>
           <mc:Fallback>
             <w:pict>
-              <v:rect w14:anchorId="47E1B342" id="_x0000_s1037" style="position:absolute;margin-left:379.2pt;margin-top:390pt;width:83.4pt;height:25.2pt;z-index:251714560;visibility:visible;mso-wrap-style:square;mso-width-percent:0;mso-height-percent:0;mso-wrap-distance-left:9pt;mso-wrap-distance-top:0;mso-wrap-distance-right:9pt;mso-wrap-distance-bottom:0;mso-position-horizontal:absolute;mso-position-horizontal-relative:page;mso-position-vertical:absolute;mso-position-vertical-relative:text;mso-width-percent:0;mso-height-percent:0;mso-width-relative:margin;mso-height-relative:margin;v-text-anchor:middle" o:gfxdata="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" fillcolor="#4472c4 [3204]" strokecolor="#09101d [484]" strokeweight="1pt">
+              <v:rect w14:anchorId="47E1B342" id="_x0000_s1042" style="position:absolute;margin-left:379.2pt;margin-top:390pt;width:83.4pt;height:25.2pt;z-index:251714560;visibility:visible;mso-wrap-style:square;mso-width-percent:0;mso-height-percent:0;mso-wrap-distance-left:9pt;mso-wrap-distance-top:0;mso-wrap-distance-right:9pt;mso-wrap-distance-bottom:0;mso-position-horizontal:absolute;mso-position-horizontal-relative:page;mso-position-vertical:absolute;mso-position-vertical-relative:text;mso-width-percent:0;mso-height-percent:0;mso-width-relative:margin;mso-height-relative:margin;v-text-anchor:middle" o:gfxdata="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" fillcolor="#4472c4 [3204]" strokecolor="#09101d [484]" strokeweight="1pt">
                 <v:textbox>
                   <w:txbxContent>
                     <w:p>
@@ -1650,197 +2548,7 @@
         <mc:AlternateContent>
           <mc:Choice Requires="wps">
             <w:drawing>
-              <wp:anchor distT="0" distB="0" distL="114300" distR="114300" simplePos="0" relativeHeight="251744256" behindDoc="0" locked="0" layoutInCell="1" allowOverlap="1" wp14:anchorId="576BC1E5" wp14:editId="02CFEC04">
-                <wp:simplePos x="0" y="0"/>
-                <wp:positionH relativeFrom="column">
-                  <wp:posOffset>5753100</wp:posOffset>
-                </wp:positionH>
-                <wp:positionV relativeFrom="paragraph">
-                  <wp:posOffset>4236720</wp:posOffset>
-                </wp:positionV>
-                <wp:extent cx="160020" cy="67946"/>
-                <wp:effectExtent l="0" t="38100" r="49530" b="27305"/>
-                <wp:wrapNone/>
-                <wp:docPr id="1583019493" name="Straight Arrow Connector 2"/>
-                <wp:cNvGraphicFramePr/>
-                <a:graphic xmlns:a="http://schemas.openxmlformats.org/drawingml/2006/main">
-                  <a:graphicData uri="http://schemas.microsoft.com/office/word/2010/wordprocessingShape">
-                    <wps:wsp>
-                      <wps:cNvCnPr/>
-                      <wps:spPr>
-                        <a:xfrm flipV="1">
-                          <a:off x="0" y="0"/>
-                          <a:ext cx="160020" cy="67946"/>
-                        </a:xfrm>
-                        <a:prstGeom prst="straightConnector1">
-                          <a:avLst/>
-                        </a:prstGeom>
-                        <a:ln>
-                          <a:tailEnd type="triangle"/>
-                        </a:ln>
-                      </wps:spPr>
-                      <wps:style>
-                        <a:lnRef idx="3">
-                          <a:schemeClr val="accent1"/>
-                        </a:lnRef>
-                        <a:fillRef idx="0">
-                          <a:schemeClr val="accent1"/>
-                        </a:fillRef>
-                        <a:effectRef idx="2">
-                          <a:schemeClr val="accent1"/>
-                        </a:effectRef>
-                        <a:fontRef idx="minor">
-                          <a:schemeClr val="tx1"/>
-                        </a:fontRef>
-                      </wps:style>
-                      <wps:bodyPr/>
-                    </wps:wsp>
-                  </a:graphicData>
-                </a:graphic>
-                <wp14:sizeRelH relativeFrom="margin">
-                  <wp14:pctWidth>0</wp14:pctWidth>
-                </wp14:sizeRelH>
-                <wp14:sizeRelV relativeFrom="margin">
-                  <wp14:pctHeight>0</wp14:pctHeight>
-                </wp14:sizeRelV>
-              </wp:anchor>
-            </w:drawing>
-          </mc:Choice>
-          <mc:Fallback>
-            <w:pict>
-              <v:shape w14:anchorId="6236D4D6" id="Straight Arrow Connector 2" o:spid="_x0000_s1026" type="#_x0000_t32" style="position:absolute;margin-left:453pt;margin-top:333.6pt;width:12.6pt;height:5.35pt;flip:y;z-index:251744256;visibility:visible;mso-wrap-style:square;mso-width-percent:0;mso-height-percent:0;mso-wrap-distance-left:9pt;mso-wrap-distance-top:0;mso-wrap-distance-right:9pt;mso-wrap-distance-bottom:0;mso-position-horizontal:absolute;mso-position-horizontal-relative:text;mso-position-vertical:absolute;mso-position-vertical-relative:text;mso-width-percent:0;mso-height-percent:0;mso-width-relative:margin;mso-height-relative:margin" o:gfxdata="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" strokecolor="#4472c4 [3204]" strokeweight="1.5pt">
-                <v:stroke endarrow="block" joinstyle="miter"/>
-              </v:shape>
-            </w:pict>
-          </mc:Fallback>
-        </mc:AlternateContent>
-      </w:r>
-      <w:r>
-        <w:rPr>
-          <w:noProof/>
-        </w:rPr>
-        <mc:AlternateContent>
-          <mc:Choice Requires="wps">
-            <w:drawing>
-              <wp:anchor distT="0" distB="0" distL="114300" distR="114300" simplePos="0" relativeHeight="251725824" behindDoc="0" locked="0" layoutInCell="1" allowOverlap="1" wp14:anchorId="4F2EBE03" wp14:editId="46704303">
-                <wp:simplePos x="0" y="0"/>
-                <wp:positionH relativeFrom="margin">
-                  <wp:posOffset>5099050</wp:posOffset>
-                </wp:positionH>
-                <wp:positionV relativeFrom="paragraph">
-                  <wp:posOffset>4168140</wp:posOffset>
-                </wp:positionV>
-                <wp:extent cx="670560" cy="209550"/>
-                <wp:effectExtent l="0" t="0" r="15240" b="19050"/>
-                <wp:wrapNone/>
-                <wp:docPr id="1028840536" name="Rectangle 7"/>
-                <wp:cNvGraphicFramePr/>
-                <a:graphic xmlns:a="http://schemas.openxmlformats.org/drawingml/2006/main">
-                  <a:graphicData uri="http://schemas.microsoft.com/office/word/2010/wordprocessingShape">
-                    <wps:wsp>
-                      <wps:cNvSpPr/>
-                      <wps:spPr>
-                        <a:xfrm>
-                          <a:off x="0" y="0"/>
-                          <a:ext cx="670560" cy="209550"/>
-                        </a:xfrm>
-                        <a:prstGeom prst="rect">
-                          <a:avLst/>
-                        </a:prstGeom>
-                      </wps:spPr>
-                      <wps:style>
-                        <a:lnRef idx="2">
-                          <a:schemeClr val="accent1">
-                            <a:shade val="15000"/>
-                          </a:schemeClr>
-                        </a:lnRef>
-                        <a:fillRef idx="1">
-                          <a:schemeClr val="accent1"/>
-                        </a:fillRef>
-                        <a:effectRef idx="0">
-                          <a:schemeClr val="accent1"/>
-                        </a:effectRef>
-                        <a:fontRef idx="minor">
-                          <a:schemeClr val="lt1"/>
-                        </a:fontRef>
-                      </wps:style>
-                      <wps:txbx>
-                        <w:txbxContent>
-                          <w:p>
-                            <w:pPr>
-                              <w:rPr>
-                                <w:sz w:val="16"/>
-                                <w:szCs w:val="16"/>
-                                <w:lang w:val="en-US"/>
-                              </w:rPr>
-                            </w:pPr>
-                            <w:r>
-                              <w:rPr>
-                                <w:sz w:val="16"/>
-                                <w:szCs w:val="16"/>
-                                <w:lang w:val="en-US"/>
-                              </w:rPr>
-                              <w:t>Score+=10</w:t>
-                            </w:r>
-                          </w:p>
-                        </w:txbxContent>
-                      </wps:txbx>
-                      <wps:bodyPr rot="0" spcFirstLastPara="0" vertOverflow="overflow" horzOverflow="overflow" vert="horz" wrap="square" lIns="91440" tIns="45720" rIns="91440" bIns="45720" numCol="1" spcCol="0" rtlCol="0" fromWordArt="0" anchor="ctr" anchorCtr="0" forceAA="0" compatLnSpc="1">
-                        <a:prstTxWarp prst="textNoShape">
-                          <a:avLst/>
-                        </a:prstTxWarp>
-                        <a:noAutofit/>
-                      </wps:bodyPr>
-                    </wps:wsp>
-                  </a:graphicData>
-                </a:graphic>
-                <wp14:sizeRelH relativeFrom="margin">
-                  <wp14:pctWidth>0</wp14:pctWidth>
-                </wp14:sizeRelH>
-                <wp14:sizeRelV relativeFrom="margin">
-                  <wp14:pctHeight>0</wp14:pctHeight>
-                </wp14:sizeRelV>
-              </wp:anchor>
-            </w:drawing>
-          </mc:Choice>
-          <mc:Fallback>
-            <w:pict>
-              <v:rect w14:anchorId="4F2EBE03" id="_x0000_s1038" style="position:absolute;margin-left:401.5pt;margin-top:328.2pt;width:52.8pt;height:16.5pt;z-index:251725824;visibility:visible;mso-wrap-style:square;mso-width-percent:0;mso-height-percent:0;mso-wrap-distance-left:9pt;mso-wrap-distance-top:0;mso-wrap-distance-right:9pt;mso-wrap-distance-bottom:0;mso-position-horizontal:absolute;mso-position-horizontal-relative:margin;mso-position-vertical:absolute;mso-position-vertical-relative:text;mso-width-percent:0;mso-height-percent:0;mso-width-relative:margin;mso-height-relative:margin;v-text-anchor:middle" o:gfxdata="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" fillcolor="#4472c4 [3204]" strokecolor="#09101d [484]" strokeweight="1pt">
-                <v:textbox>
-                  <w:txbxContent>
-                    <w:p>
-                      <w:pPr>
-                        <w:rPr>
-                          <w:sz w:val="16"/>
-                          <w:szCs w:val="16"/>
-                          <w:lang w:val="en-US"/>
-                        </w:rPr>
-                      </w:pPr>
-                      <w:r>
-                        <w:rPr>
-                          <w:sz w:val="16"/>
-                          <w:szCs w:val="16"/>
-                          <w:lang w:val="en-US"/>
-                        </w:rPr>
-                        <w:t>Score+=10</w:t>
-                      </w:r>
-                    </w:p>
-                  </w:txbxContent>
-                </v:textbox>
-                <w10:wrap anchorx="margin"/>
-              </v:rect>
-            </w:pict>
-          </mc:Fallback>
-        </mc:AlternateContent>
-      </w:r>
-      <w:r>
-        <w:rPr>
-          <w:noProof/>
-        </w:rPr>
-        <mc:AlternateContent>
-          <mc:Choice Requires="wps">
-            <w:drawing>
-              <wp:anchor distT="0" distB="0" distL="114300" distR="114300" simplePos="0" relativeHeight="251740160" behindDoc="0" locked="0" layoutInCell="1" allowOverlap="1" wp14:anchorId="337D6F7F" wp14:editId="2E5480C0">
+              <wp:anchor distT="0" distB="0" distL="114300" distR="114300" simplePos="0" relativeHeight="251740160" behindDoc="0" locked="0" layoutInCell="1" allowOverlap="1" wp14:anchorId="337D6F7F" wp14:editId="1196B2F8">
                 <wp:simplePos x="0" y="0"/>
                 <wp:positionH relativeFrom="column">
                   <wp:posOffset>4404360</wp:posOffset>
@@ -1898,7 +2606,7 @@
           </mc:Choice>
           <mc:Fallback>
             <w:pict>
-              <v:shape w14:anchorId="70472938" id="Straight Arrow Connector 2" o:spid="_x0000_s1026" type="#_x0000_t32" style="position:absolute;margin-left:346.8pt;margin-top:287.4pt;width:3.6pt;height:25.2pt;z-index:251740160;visibility:visible;mso-wrap-style:square;mso-width-percent:0;mso-height-percent:0;mso-wrap-distance-left:9pt;mso-wrap-distance-top:0;mso-wrap-distance-right:9pt;mso-wrap-distance-bottom:0;mso-position-horizontal:absolute;mso-position-horizontal-relative:text;mso-position-vertical:absolute;mso-position-vertical-relative:text;mso-width-percent:0;mso-height-percent:0;mso-width-relative:margin;mso-height-relative:margin" o:gfxdata="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" strokecolor="#4472c4 [3204]" strokeweight="1.5pt">
+              <v:shape w14:anchorId="529EF3FB" id="Straight Arrow Connector 2" o:spid="_x0000_s1026" type="#_x0000_t32" style="position:absolute;margin-left:346.8pt;margin-top:287.4pt;width:3.6pt;height:25.2pt;z-index:251740160;visibility:visible;mso-wrap-style:square;mso-width-percent:0;mso-height-percent:0;mso-wrap-distance-left:9pt;mso-wrap-distance-top:0;mso-wrap-distance-right:9pt;mso-wrap-distance-bottom:0;mso-position-horizontal:absolute;mso-position-horizontal-relative:text;mso-position-vertical:absolute;mso-position-vertical-relative:text;mso-width-percent:0;mso-height-percent:0;mso-width-relative:margin;mso-height-relative:margin" o:gfxdata="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" strokecolor="#4472c4 [3204]" strokeweight="1.5pt">
                 <v:stroke endarrow="block" joinstyle="miter"/>
               </v:shape>
             </w:pict>
@@ -1912,7 +2620,7 @@
         <mc:AlternateContent>
           <mc:Choice Requires="wps">
             <w:drawing>
-              <wp:anchor distT="0" distB="0" distL="114300" distR="114300" simplePos="0" relativeHeight="251702272" behindDoc="0" locked="0" layoutInCell="1" allowOverlap="1" wp14:anchorId="7F449858" wp14:editId="4F62CB52">
+              <wp:anchor distT="0" distB="0" distL="114300" distR="114300" simplePos="0" relativeHeight="251702272" behindDoc="0" locked="0" layoutInCell="1" allowOverlap="1" wp14:anchorId="7F449858" wp14:editId="4541A571">
                 <wp:simplePos x="0" y="0"/>
                 <wp:positionH relativeFrom="column">
                   <wp:posOffset>3840480</wp:posOffset>
@@ -1996,11 +2704,7 @@
           </mc:Choice>
           <mc:Fallback>
             <w:pict>
-              <v:shapetype w14:anchorId="7F449858" id="_x0000_t110" coordsize="21600,21600" o:spt="110" path="m10800,l,10800,10800,21600,21600,10800xe">
-                <v:stroke joinstyle="miter"/>
-                <v:path gradientshapeok="t" o:connecttype="rect" textboxrect="5400,5400,16200,16200"/>
-              </v:shapetype>
-              <v:shape id="Flowchart: Decision 4" o:spid="_x0000_s1039" type="#_x0000_t110" style="position:absolute;margin-left:302.4pt;margin-top:309.9pt;width:93.3pt;height:55.5pt;z-index:251702272;visibility:visible;mso-wrap-style:square;mso-width-percent:0;mso-height-percent:0;mso-wrap-distance-left:9pt;mso-wrap-distance-top:0;mso-wrap-distance-right:9pt;mso-wrap-distance-bottom:0;mso-position-horizontal:absolute;mso-position-horizontal-relative:text;mso-position-vertical:absolute;mso-position-vertical-relative:text;mso-width-percent:0;mso-height-percent:0;mso-width-relative:margin;mso-height-relative:margin;v-text-anchor:middle" o:gfxdata="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" fillcolor="#4472c4 [3204]" strokecolor="#09101d [484]" strokeweight="1pt">
+              <v:shape w14:anchorId="7F449858" id="_x0000_s1043" type="#_x0000_t110" style="position:absolute;margin-left:302.4pt;margin-top:309.9pt;width:93.3pt;height:55.5pt;z-index:251702272;visibility:visible;mso-wrap-style:square;mso-width-percent:0;mso-height-percent:0;mso-wrap-distance-left:9pt;mso-wrap-distance-top:0;mso-wrap-distance-right:9pt;mso-wrap-distance-bottom:0;mso-position-horizontal:absolute;mso-position-horizontal-relative:text;mso-position-vertical:absolute;mso-position-vertical-relative:text;mso-width-percent:0;mso-height-percent:0;mso-width-relative:margin;mso-height-relative:margin;v-text-anchor:middle" o:gfxdata="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" fillcolor="#4472c4 [3204]" strokecolor="#09101d [484]" strokeweight="1pt">
                 <v:textbox>
                   <w:txbxContent>
                     <w:p>
@@ -2291,7 +2995,7 @@
           </mc:Choice>
           <mc:Fallback>
             <w:pict>
-              <v:shape w14:anchorId="4BF7B8E3" id="_x0000_s1040" type="#_x0000_t110" style="position:absolute;margin-left:267pt;margin-top:209.7pt;width:157.2pt;height:83.1pt;z-index:251736064;visibility:visible;mso-wrap-style:square;mso-width-percent:0;mso-height-percent:0;mso-wrap-distance-left:9pt;mso-wrap-distance-top:0;mso-wrap-distance-right:9pt;mso-wrap-distance-bottom:0;mso-position-horizontal:absolute;mso-position-horizontal-relative:margin;mso-position-vertical:absolute;mso-position-vertical-relative:text;mso-width-percent:0;mso-height-percent:0;mso-width-relative:margin;mso-height-relative:margin;v-text-anchor:middle" o:gfxdata="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" fillcolor="#4472c4 [3204]" strokecolor="#09101d [484]" strokeweight="1pt">
+              <v:shape w14:anchorId="4BF7B8E3" id="_x0000_s1044" type="#_x0000_t110" style="position:absolute;margin-left:267pt;margin-top:209.7pt;width:157.2pt;height:83.1pt;z-index:251736064;visibility:visible;mso-wrap-style:square;mso-width-percent:0;mso-height-percent:0;mso-wrap-distance-left:9pt;mso-wrap-distance-top:0;mso-wrap-distance-right:9pt;mso-wrap-distance-bottom:0;mso-position-horizontal:absolute;mso-position-horizontal-relative:margin;mso-position-vertical:absolute;mso-position-vertical-relative:text;mso-width-percent:0;mso-height-percent:0;mso-width-relative:margin;mso-height-relative:margin;v-text-anchor:middle" o:gfxdata="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" fillcolor="#4472c4 [3204]" strokecolor="#09101d [484]" strokeweight="1pt">
                 <v:textbox>
                   <w:txbxContent>
                     <w:p>
@@ -2442,7 +3146,7 @@
                 <v:stroke joinstyle="miter"/>
                 <v:path gradientshapeok="t" o:connecttype="custom" o:connectlocs="12961,0;10800,0;2161,10800;8602,21600;10800,21600;19402,10800" textboxrect="4321,0,17204,21600"/>
               </v:shapetype>
-              <v:shape id="Flowchart: Data 3" o:spid="_x0000_s1041" type="#_x0000_t111" style="position:absolute;margin-left:274.8pt;margin-top:162.6pt;width:91.5pt;height:25.2pt;z-index:251700224;visibility:visible;mso-wrap-style:square;mso-width-percent:0;mso-height-percent:0;mso-wrap-distance-left:9pt;mso-wrap-distance-top:0;mso-wrap-distance-right:9pt;mso-wrap-distance-bottom:0;mso-position-horizontal:absolute;mso-position-horizontal-relative:text;mso-position-vertical:absolute;mso-position-vertical-relative:text;mso-width-percent:0;mso-height-percent:0;mso-width-relative:margin;mso-height-relative:margin;v-text-anchor:middle" o:gfxdata="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" fillcolor="#4472c4 [3204]" strokecolor="#09101d [484]" strokeweight="1pt">
+              <v:shape id="Flowchart: Data 3" o:spid="_x0000_s1045" type="#_x0000_t111" style="position:absolute;margin-left:274.8pt;margin-top:162.6pt;width:91.5pt;height:25.2pt;z-index:251700224;visibility:visible;mso-wrap-style:square;mso-width-percent:0;mso-height-percent:0;mso-wrap-distance-left:9pt;mso-wrap-distance-top:0;mso-wrap-distance-right:9pt;mso-wrap-distance-bottom:0;mso-position-horizontal:absolute;mso-position-horizontal-relative:text;mso-position-vertical:absolute;mso-position-vertical-relative:text;mso-width-percent:0;mso-height-percent:0;mso-width-relative:margin;mso-height-relative:margin;v-text-anchor:middle" o:gfxdata="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" fillcolor="#4472c4 [3204]" strokecolor="#09101d [484]" strokeweight="1pt">
                 <v:textbox>
                   <w:txbxContent>
                     <w:p>
@@ -2778,7 +3482,7 @@
           </mc:Choice>
           <mc:Fallback>
             <w:pict>
-              <v:shape w14:anchorId="2ECD5272" id="_x0000_s1042" type="#_x0000_t110" style="position:absolute;margin-left:415.2pt;margin-top:449.7pt;width:93.3pt;height:57.9pt;z-index:251694080;visibility:visible;mso-wrap-style:square;mso-width-percent:0;mso-height-percent:0;mso-wrap-distance-left:9pt;mso-wrap-distance-top:0;mso-wrap-distance-right:9pt;mso-wrap-distance-bottom:0;mso-position-horizontal:absolute;mso-position-horizontal-relative:text;mso-position-vertical:absolute;mso-position-vertical-relative:text;mso-width-percent:0;mso-height-percent:0;mso-width-relative:margin;mso-height-relative:margin;v-text-anchor:middle" o:gfxdata="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" fillcolor="#4472c4 [3204]" strokecolor="#09101d [484]" strokeweight="1pt">
+              <v:shape w14:anchorId="2ECD5272" id="_x0000_s1046" type="#_x0000_t110" style="position:absolute;margin-left:415.2pt;margin-top:449.7pt;width:93.3pt;height:57.9pt;z-index:251694080;visibility:visible;mso-wrap-style:square;mso-width-percent:0;mso-height-percent:0;mso-wrap-distance-left:9pt;mso-wrap-distance-top:0;mso-wrap-distance-right:9pt;mso-wrap-distance-bottom:0;mso-position-horizontal:absolute;mso-position-horizontal-relative:text;mso-position-vertical:absolute;mso-position-vertical-relative:text;mso-width-percent:0;mso-height-percent:0;mso-width-relative:margin;mso-height-relative:margin;v-text-anchor:middle" o:gfxdata="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" fillcolor="#4472c4 [3204]" strokecolor="#09101d [484]" strokeweight="1pt">
                 <v:textbox>
                   <w:txbxContent>
                     <w:p>
@@ -3034,7 +3738,7 @@
           </mc:Choice>
           <mc:Fallback>
             <w:pict>
-              <v:oval w14:anchorId="4B947C28" id="Oval 1" o:spid="_x0000_s1043" style="position:absolute;margin-left:0;margin-top:460.2pt;width:60pt;height:32.4pt;z-index:251734016;visibility:visible;mso-wrap-style:square;mso-width-percent:0;mso-wrap-distance-left:9pt;mso-wrap-distance-top:0;mso-wrap-distance-right:9pt;mso-wrap-distance-bottom:0;mso-position-horizontal:center;mso-position-horizontal-relative:margin;mso-position-vertical:absolute;mso-position-vertical-relative:text;mso-width-percent:0;mso-width-relative:margin;v-text-anchor:middle" o:gfxdata="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" fillcolor="#4472c4 [3204]" strokecolor="#09101d [484]" strokeweight="1pt">
+              <v:oval w14:anchorId="4B947C28" id="Oval 1" o:spid="_x0000_s1047" style="position:absolute;margin-left:0;margin-top:460.2pt;width:60pt;height:32.4pt;z-index:251734016;visibility:visible;mso-wrap-style:square;mso-width-percent:0;mso-wrap-distance-left:9pt;mso-wrap-distance-top:0;mso-wrap-distance-right:9pt;mso-wrap-distance-bottom:0;mso-position-horizontal:center;mso-position-horizontal-relative:margin;mso-position-vertical:absolute;mso-position-vertical-relative:text;mso-width-percent:0;mso-width-relative:margin;v-text-anchor:middle" o:gfxdata="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" fillcolor="#4472c4 [3204]" strokecolor="#09101d [484]" strokeweight="1pt">
                 <v:stroke joinstyle="miter"/>
                 <v:textbox>
                   <w:txbxContent>
@@ -3348,7 +4052,7 @@
           </mc:Choice>
           <mc:Fallback>
             <w:pict>
-              <v:shape w14:anchorId="29063178" id="_x0000_s1044" type="#_x0000_t111" style="position:absolute;margin-left:-22.8pt;margin-top:239.7pt;width:133.8pt;height:33.6pt;z-index:251718656;visibility:visible;mso-wrap-style:square;mso-wrap-distance-left:9pt;mso-wrap-distance-top:0;mso-wrap-distance-right:9pt;mso-wrap-distance-bottom:0;mso-position-horizontal:absolute;mso-position-horizontal-relative:text;mso-position-vertical:absolute;mso-position-vertical-relative:text;v-text-anchor:middle" o:gfxdata="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" fillcolor="#4472c4 [3204]" strokecolor="#09101d [484]" strokeweight="1pt">
+              <v:shape w14:anchorId="29063178" id="_x0000_s1048" type="#_x0000_t111" style="position:absolute;margin-left:-22.8pt;margin-top:239.7pt;width:133.8pt;height:33.6pt;z-index:251718656;visibility:visible;mso-wrap-style:square;mso-wrap-distance-left:9pt;mso-wrap-distance-top:0;mso-wrap-distance-right:9pt;mso-wrap-distance-bottom:0;mso-position-horizontal:absolute;mso-position-horizontal-relative:text;mso-position-vertical:absolute;mso-position-vertical-relative:text;v-text-anchor:middle" o:gfxdata="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" fillcolor="#4472c4 [3204]" strokecolor="#09101d [484]" strokeweight="1pt">
                 <v:textbox>
                   <w:txbxContent>
                     <w:p>
@@ -3672,7 +4376,7 @@
           </mc:Choice>
           <mc:Fallback>
             <w:pict>
-              <v:rect w14:anchorId="07EE6873" id="Rectangle 5" o:spid="_x0000_s1045" style="position:absolute;margin-left:0;margin-top:370.2pt;width:67.2pt;height:31.2pt;z-index:251677696;visibility:visible;mso-wrap-style:square;mso-width-percent:0;mso-wrap-distance-left:9pt;mso-wrap-distance-top:0;mso-wrap-distance-right:9pt;mso-wrap-distance-bottom:0;mso-position-horizontal:center;mso-position-horizontal-relative:margin;mso-position-vertical:absolute;mso-position-vertical-relative:text;mso-width-percent:0;mso-width-relative:margin;v-text-anchor:middle" o:gfxdata="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" fillcolor="#4472c4 [3204]" strokecolor="#09101d [484]" strokeweight="1pt">
+              <v:rect w14:anchorId="07EE6873" id="Rectangle 5" o:spid="_x0000_s1049" style="position:absolute;margin-left:0;margin-top:370.2pt;width:67.2pt;height:31.2pt;z-index:251677696;visibility:visible;mso-wrap-style:square;mso-width-percent:0;mso-wrap-distance-left:9pt;mso-wrap-distance-top:0;mso-wrap-distance-right:9pt;mso-wrap-distance-bottom:0;mso-position-horizontal:center;mso-position-horizontal-relative:margin;mso-position-vertical:absolute;mso-position-vertical-relative:text;mso-width-percent:0;mso-width-relative:margin;v-text-anchor:middle" o:gfxdata="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" fillcolor="#4472c4 [3204]" strokecolor="#09101d [484]" strokeweight="1pt">
                 <v:textbox>
                   <w:txbxContent>
                     <w:p>
@@ -3787,7 +4491,7 @@
           </mc:Choice>
           <mc:Fallback>
             <w:pict>
-              <v:rect w14:anchorId="04FAE6FE" id="_x0000_s1046" style="position:absolute;margin-left:515.4pt;margin-top:82.8pt;width:64.2pt;height:25.2pt;z-index:251689984;visibility:visible;mso-wrap-style:square;mso-width-percent:0;mso-height-percent:0;mso-wrap-distance-left:9pt;mso-wrap-distance-top:0;mso-wrap-distance-right:9pt;mso-wrap-distance-bottom:0;mso-position-horizontal:absolute;mso-position-horizontal-relative:page;mso-position-vertical:absolute;mso-position-vertical-relative:text;mso-width-percent:0;mso-height-percent:0;mso-width-relative:margin;mso-height-relative:margin;v-text-anchor:middle" o:gfxdata="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" fillcolor="#4472c4 [3204]" strokecolor="#09101d [484]" strokeweight="1pt">
+              <v:rect w14:anchorId="04FAE6FE" id="_x0000_s1050" style="position:absolute;margin-left:515.4pt;margin-top:82.8pt;width:64.2pt;height:25.2pt;z-index:251689984;visibility:visible;mso-wrap-style:square;mso-width-percent:0;mso-height-percent:0;mso-wrap-distance-left:9pt;mso-wrap-distance-top:0;mso-wrap-distance-right:9pt;mso-wrap-distance-bottom:0;mso-position-horizontal:absolute;mso-position-horizontal-relative:page;mso-position-vertical:absolute;mso-position-vertical-relative:text;mso-width-percent:0;mso-height-percent:0;mso-width-relative:margin;mso-height-relative:margin;v-text-anchor:middle" o:gfxdata="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" fillcolor="#4472c4 [3204]" strokecolor="#09101d [484]" strokeweight="1pt">
                 <v:textbox>
                   <w:txbxContent>
                     <w:p>
@@ -3971,7 +4675,7 @@
           </mc:Choice>
           <mc:Fallback>
             <w:pict>
-              <v:rect w14:anchorId="2DC7632A" id="_x0000_s1047" style="position:absolute;margin-left:326.4pt;margin-top:81.6pt;width:93pt;height:40.8pt;z-index:251683840;visibility:visible;mso-wrap-style:square;mso-height-percent:0;mso-wrap-distance-left:9pt;mso-wrap-distance-top:0;mso-wrap-distance-right:9pt;mso-wrap-distance-bottom:0;mso-position-horizontal:absolute;mso-position-horizontal-relative:text;mso-position-vertical:absolute;mso-position-vertical-relative:text;mso-height-percent:0;mso-height-relative:margin;v-text-anchor:middle" o:gfxdata="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" fillcolor="#4472c4 [3204]" strokecolor="#09101d [484]" strokeweight="1pt">
+              <v:rect w14:anchorId="2DC7632A" id="_x0000_s1051" style="position:absolute;margin-left:326.4pt;margin-top:81.6pt;width:93pt;height:40.8pt;z-index:251683840;visibility:visible;mso-wrap-style:square;mso-height-percent:0;mso-wrap-distance-left:9pt;mso-wrap-distance-top:0;mso-wrap-distance-right:9pt;mso-wrap-distance-bottom:0;mso-position-horizontal:absolute;mso-position-horizontal-relative:text;mso-position-vertical:absolute;mso-position-vertical-relative:text;mso-height-percent:0;mso-height-relative:margin;v-text-anchor:middle" o:gfxdata="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" fillcolor="#4472c4 [3204]" strokecolor="#09101d [484]" strokeweight="1pt">
                 <v:textbox>
                   <w:txbxContent>
                     <w:p>
@@ -4148,7 +4852,7 @@
           </mc:Choice>
           <mc:Fallback>
             <w:pict>
-              <v:rect w14:anchorId="5D4282C6" id="Rectangle 6" o:spid="_x0000_s1048" style="position:absolute;margin-left:176.4pt;margin-top:306.6pt;width:103.2pt;height:32.4pt;z-index:251682816;visibility:visible;mso-wrap-style:square;mso-wrap-distance-left:9pt;mso-wrap-distance-top:0;mso-wrap-distance-right:9pt;mso-wrap-distance-bottom:0;mso-position-horizontal:absolute;mso-position-horizontal-relative:text;mso-position-vertical:absolute;mso-position-vertical-relative:text;v-text-anchor:middle" o:gfxdata="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" fillcolor="#4472c4 [3204]" strokecolor="#09101d [484]" strokeweight="1pt">
+              <v:rect w14:anchorId="5D4282C6" id="Rectangle 6" o:spid="_x0000_s1052" style="position:absolute;margin-left:176.4pt;margin-top:306.6pt;width:103.2pt;height:32.4pt;z-index:251682816;visibility:visible;mso-wrap-style:square;mso-wrap-distance-left:9pt;mso-wrap-distance-top:0;mso-wrap-distance-right:9pt;mso-wrap-distance-bottom:0;mso-position-horizontal:absolute;mso-position-horizontal-relative:text;mso-position-vertical:absolute;mso-position-vertical-relative:text;v-text-anchor:middle" o:gfxdata="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" fillcolor="#4472c4 [3204]" strokecolor="#09101d [484]" strokeweight="1pt">
                 <v:textbox>
                   <w:txbxContent>
                     <w:p>
@@ -4415,7 +5119,7 @@
           </mc:Choice>
           <mc:Fallback>
             <w:pict>
-              <v:shape w14:anchorId="4A86060C" id="_x0000_s1049" type="#_x0000_t110" style="position:absolute;margin-left:174.9pt;margin-top:228.9pt;width:93.3pt;height:57.9pt;z-index:251670528;visibility:visible;mso-wrap-style:square;mso-width-percent:0;mso-height-percent:0;mso-wrap-distance-left:9pt;mso-wrap-distance-top:0;mso-wrap-distance-right:9pt;mso-wrap-distance-bottom:0;mso-position-horizontal:absolute;mso-position-horizontal-relative:text;mso-position-vertical:absolute;mso-position-vertical-relative:text;mso-width-percent:0;mso-height-percent:0;mso-width-relative:margin;mso-height-relative:margin;v-text-anchor:middle" o:gfxdata="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" fillcolor="#4472c4 [3204]" strokecolor="#09101d [484]" strokeweight="1pt">
+              <v:shape w14:anchorId="4A86060C" id="_x0000_s1053" type="#_x0000_t110" style="position:absolute;margin-left:174.9pt;margin-top:228.9pt;width:93.3pt;height:57.9pt;z-index:251670528;visibility:visible;mso-wrap-style:square;mso-width-percent:0;mso-height-percent:0;mso-wrap-distance-left:9pt;mso-wrap-distance-top:0;mso-wrap-distance-right:9pt;mso-wrap-distance-bottom:0;mso-position-horizontal:absolute;mso-position-horizontal-relative:text;mso-position-vertical:absolute;mso-position-vertical-relative:text;mso-width-percent:0;mso-height-percent:0;mso-width-relative:margin;mso-height-relative:margin;v-text-anchor:middle" o:gfxdata="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" fillcolor="#4472c4 [3204]" strokecolor="#09101d [484]" strokeweight="1pt">
                 <v:textbox>
                   <w:txbxContent>
                     <w:p>
@@ -4550,7 +5254,7 @@
           </mc:Choice>
           <mc:Fallback>
             <w:pict>
-              <v:shape w14:anchorId="5D255982" id="_x0000_s1050" type="#_x0000_t110" style="position:absolute;margin-left:172.5pt;margin-top:147.9pt;width:93.3pt;height:57.9pt;z-index:251668480;visibility:visible;mso-wrap-style:square;mso-width-percent:0;mso-height-percent:0;mso-wrap-distance-left:9pt;mso-wrap-distance-top:0;mso-wrap-distance-right:9pt;mso-wrap-distance-bottom:0;mso-position-horizontal:absolute;mso-position-horizontal-relative:text;mso-position-vertical:absolute;mso-position-vertical-relative:text;mso-width-percent:0;mso-height-percent:0;mso-width-relative:margin;mso-height-relative:margin;v-text-anchor:middle" o:gfxdata="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" fillcolor="#4472c4 [3204]" strokecolor="#09101d [484]" strokeweight="1pt">
+              <v:shape w14:anchorId="5D255982" id="_x0000_s1054" type="#_x0000_t110" style="position:absolute;margin-left:172.5pt;margin-top:147.9pt;width:93.3pt;height:57.9pt;z-index:251668480;visibility:visible;mso-wrap-style:square;mso-width-percent:0;mso-height-percent:0;mso-wrap-distance-left:9pt;mso-wrap-distance-top:0;mso-wrap-distance-right:9pt;mso-wrap-distance-bottom:0;mso-position-horizontal:absolute;mso-position-horizontal-relative:text;mso-position-vertical:absolute;mso-position-vertical-relative:text;mso-width-percent:0;mso-height-percent:0;mso-width-relative:margin;mso-height-relative:margin;v-text-anchor:middle" o:gfxdata="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" fillcolor="#4472c4 [3204]" strokecolor="#09101d [484]" strokeweight="1pt">
                 <v:textbox>
                   <w:txbxContent>
                     <w:p>
@@ -4749,7 +5453,7 @@
           </mc:Choice>
           <mc:Fallback>
             <w:pict>
-              <v:shape w14:anchorId="257670FE" id="_x0000_s1051" type="#_x0000_t110" style="position:absolute;margin-left:169.5pt;margin-top:65.1pt;width:93.3pt;height:57.9pt;z-index:251662336;visibility:visible;mso-wrap-style:square;mso-width-percent:0;mso-height-percent:0;mso-wrap-distance-left:9pt;mso-wrap-distance-top:0;mso-wrap-distance-right:9pt;mso-wrap-distance-bottom:0;mso-position-horizontal:absolute;mso-position-horizontal-relative:text;mso-position-vertical:absolute;mso-position-vertical-relative:text;mso-width-percent:0;mso-height-percent:0;mso-width-relative:margin;mso-height-relative:margin;v-text-anchor:middle" o:gfxdata="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" fillcolor="#4472c4 [3204]" strokecolor="#09101d [484]" strokeweight="1pt">
+              <v:shape w14:anchorId="257670FE" id="_x0000_s1055" type="#_x0000_t110" style="position:absolute;margin-left:169.5pt;margin-top:65.1pt;width:93.3pt;height:57.9pt;z-index:251662336;visibility:visible;mso-wrap-style:square;mso-width-percent:0;mso-height-percent:0;mso-wrap-distance-left:9pt;mso-wrap-distance-top:0;mso-wrap-distance-right:9pt;mso-wrap-distance-bottom:0;mso-position-horizontal:absolute;mso-position-horizontal-relative:text;mso-position-vertical:absolute;mso-position-vertical-relative:text;mso-width-percent:0;mso-height-percent:0;mso-width-relative:margin;mso-height-relative:margin;v-text-anchor:middle" o:gfxdata="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" fillcolor="#4472c4 [3204]" strokecolor="#09101d [484]" strokeweight="1pt">
                 <v:textbox>
                   <w:txbxContent>
                     <w:p>
@@ -4858,7 +5562,7 @@
           </mc:Choice>
           <mc:Fallback>
             <w:pict>
-              <v:shape w14:anchorId="0943880C" id="_x0000_s1052" type="#_x0000_t111" style="position:absolute;margin-left:150pt;margin-top:15pt;width:133.8pt;height:33.6pt;z-index:251661312;visibility:visible;mso-wrap-style:square;mso-wrap-distance-left:9pt;mso-wrap-distance-top:0;mso-wrap-distance-right:9pt;mso-wrap-distance-bottom:0;mso-position-horizontal:absolute;mso-position-horizontal-relative:text;mso-position-vertical:absolute;mso-position-vertical-relative:text;v-text-anchor:middle" o:gfxdata="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" fillcolor="#4472c4 [3204]" strokecolor="#09101d [484]" strokeweight="1pt">
+              <v:shape w14:anchorId="0943880C" id="_x0000_s1056" type="#_x0000_t111" style="position:absolute;margin-left:150pt;margin-top:15pt;width:133.8pt;height:33.6pt;z-index:251661312;visibility:visible;mso-wrap-style:square;mso-wrap-distance-left:9pt;mso-wrap-distance-top:0;mso-wrap-distance-right:9pt;mso-wrap-distance-bottom:0;mso-position-horizontal:absolute;mso-position-horizontal-relative:text;mso-position-vertical:absolute;mso-position-vertical-relative:text;v-text-anchor:middle" o:gfxdata="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" fillcolor="#4472c4 [3204]" strokecolor="#09101d [484]" strokeweight="1pt">
                 <v:textbox>
                   <w:txbxContent>
                     <w:p>
@@ -5032,7 +5736,7 @@
           </mc:Choice>
           <mc:Fallback>
             <w:pict>
-              <v:oval w14:anchorId="3CF34EAD" id="_x0000_s1053" style="position:absolute;margin-left:186.6pt;margin-top:-51.6pt;width:60pt;height:32.4pt;z-index:251659264;visibility:visible;mso-wrap-style:square;mso-width-percent:0;mso-wrap-distance-left:9pt;mso-wrap-distance-top:0;mso-wrap-distance-right:9pt;mso-wrap-distance-bottom:0;mso-position-horizontal:absolute;mso-position-horizontal-relative:text;mso-position-vertical:absolute;mso-position-vertical-relative:text;mso-width-percent:0;mso-width-relative:margin;v-text-anchor:middle" o:gfxdata="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" fillcolor="#4472c4 [3204]" strokecolor="#09101d [484]" strokeweight="1pt">
+              <v:oval w14:anchorId="3CF34EAD" id="_x0000_s1057" style="position:absolute;margin-left:186.6pt;margin-top:-51.6pt;width:60pt;height:32.4pt;z-index:251659264;visibility:visible;mso-wrap-style:square;mso-width-percent:0;mso-wrap-distance-left:9pt;mso-wrap-distance-top:0;mso-wrap-distance-right:9pt;mso-wrap-distance-bottom:0;mso-position-horizontal:absolute;mso-position-horizontal-relative:text;mso-position-vertical:absolute;mso-position-vertical-relative:text;mso-width-percent:0;mso-width-relative:margin;v-text-anchor:middle" o:gfxdata="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" fillcolor="#4472c4 [3204]" strokecolor="#09101d [484]" strokeweight="1pt">
                 <v:stroke joinstyle="miter"/>
                 <v:textbox>
                   <w:txbxContent>

</xml_diff>